<commit_message>
Title and ordering changes to reflect coursework spec
</commit_message>
<xml_diff>
--- a/08-Report/Report.docx
+++ b/08-Report/Report.docx
@@ -16,59 +16,39 @@
       <w:pPr>
         <w:pStyle w:val="Heading2"/>
       </w:pPr>
-      <w:bookmarkStart w:id="1" w:name="_Toc163556994"/>
-      <w:r>
-        <w:t>Project Vision</w:t>
-      </w:r>
-      <w:bookmarkEnd w:id="1"/>
-    </w:p>
-    <w:p>
-      <w:pPr>
-        <w:pStyle w:val="Quote"/>
-      </w:pPr>
-      <w:r>
-        <w:t>This project could be used by archers and archery clubs to track and help maintain the equipment they hold. This would also be useful to track the value of the inventory to assist in insurance calculations and track the items that may need replacing to help with budgeting.</w:t>
+      <w:r>
+        <w:t>Introduction</w:t>
+      </w:r>
+    </w:p>
+    <w:p>
+      <w:r>
+        <w:t>This final report provides an overview of the development of ‘ArrowTrack:’ – a single-page application (SPA) to be used for inventory management by archers and archery clubs. This report covers how the project followed the plan laid out in the planning stage of the Software Development Lifecycle (SDLC), and subsequently evolved and problems and opportunities were faced.</w:t>
+      </w:r>
+    </w:p>
+    <w:p>
+      <w:r>
+        <w:t>As an archer and club committee member myself, I recognised the need for a tool that could be easily used to track owned items and their conditions for the purpose of maintenance and budget allocation for replacement equipment, for both individuals and clubs within the archery community, or even other sports communities.</w:t>
+      </w:r>
+    </w:p>
+    <w:p>
+      <w:r>
+        <w:t>ArrowTrack was designed with the goal of addressing these needs.</w:t>
+      </w:r>
+    </w:p>
+    <w:p>
+      <w:r>
+        <w:t>For individuals, the application provides a tool to monitor the condition of their equipment, ensuring longevity and performance, thus saving money in the long term on damages. For clubs where club-owned equipment can be spread across multiple indoor and outdoor ranges, or on loan out to club members trialling different bow setups, the ArrowTrack tool can be used to manage this in one centralised tool. ArrowTrack’s total cost and by-location cost functionalities can be especially helpful to club treasurers and equipment officers, assisting in insurance estimations and budget planning.</w:t>
       </w:r>
     </w:p>
     <w:p>
       <w:pPr>
         <w:pStyle w:val="Heading2"/>
       </w:pPr>
-      <w:bookmarkStart w:id="2" w:name="_Toc163556995"/>
-      <w:r>
-        <w:t>Project Overview</w:t>
-      </w:r>
-      <w:bookmarkEnd w:id="2"/>
-    </w:p>
-    <w:p>
-      <w:r>
-        <w:t>This final report provides an overview of the development of ‘ArrowTrack:’ – a single-page application (SPA) to be used for inventory management by archers and archery clubs. This report covers how the project followed the plan laid out in the planning stage of the Software Development Lifecycle (SDLC), and subsequently evolved and problems and opportunities were faced.</w:t>
-      </w:r>
-    </w:p>
-    <w:p>
-      <w:r>
-        <w:t>As an archer and club committee member myself, I recognised the need for a tool that could be easily used to track owned items and their conditions for the purpose of maintenance and budget allocation for replacement equipment, for both individuals and clubs within the archery community, or even other sports communities.</w:t>
-      </w:r>
-    </w:p>
-    <w:p>
-      <w:r>
-        <w:t>ArrowTrack was designed with the goal of addressing these needs.</w:t>
-      </w:r>
-    </w:p>
-    <w:p>
-      <w:r>
-        <w:t>For individuals, the application provides a tool to monitor the condition of their equipment, ensuring longevity and performance, thus saving money in the long term on damages. For clubs where club-owned equipment can be spread across multiple indoor and outdoor ranges, or on loan out to club members trialling different bow setups, the ArrowTrack tool can be used to manage this in one centralised tool. ArrowTrack’s total cost and by-location cost functionalities can be especially helpful to club treasurers and equipment officers, assisting in insurance estimations and budget planning.</w:t>
-      </w:r>
-    </w:p>
-    <w:p>
-      <w:pPr>
-        <w:pStyle w:val="Heading2"/>
-      </w:pPr>
-      <w:bookmarkStart w:id="3" w:name="_Toc163556996"/>
+      <w:bookmarkStart w:id="1" w:name="_Toc163556996"/>
       <w:r>
         <w:t>Software Development Lifecycle (SDLC)</w:t>
       </w:r>
-      <w:bookmarkEnd w:id="3"/>
+      <w:bookmarkEnd w:id="1"/>
     </w:p>
     <w:p>
       <w:r>
@@ -470,12 +450,12 @@
       <w:pPr>
         <w:pStyle w:val="Heading2"/>
       </w:pPr>
-      <w:bookmarkStart w:id="4" w:name="_Toc163556997"/>
+      <w:bookmarkStart w:id="2" w:name="_Toc163556997"/>
       <w:r>
         <w:lastRenderedPageBreak/>
         <w:t>User Stories</w:t>
       </w:r>
-      <w:bookmarkEnd w:id="4"/>
+      <w:bookmarkEnd w:id="2"/>
     </w:p>
     <w:tbl>
       <w:tblPr>
@@ -1274,11 +1254,11 @@
       <w:pPr>
         <w:pStyle w:val="Heading2"/>
       </w:pPr>
-      <w:bookmarkStart w:id="5" w:name="_Toc163556998"/>
+      <w:bookmarkStart w:id="3" w:name="_Toc163556998"/>
       <w:r>
         <w:t>Problems Faced During the Development Lifecycle</w:t>
       </w:r>
-      <w:bookmarkEnd w:id="5"/>
+      <w:bookmarkEnd w:id="3"/>
     </w:p>
     <w:p>
       <w:r>
@@ -1598,7 +1578,7 @@
       <w:pPr>
         <w:pStyle w:val="Heading2"/>
       </w:pPr>
-      <w:bookmarkStart w:id="6" w:name="_Toc163556999"/>
+      <w:bookmarkStart w:id="4" w:name="_Toc163556999"/>
       <w:r>
         <w:lastRenderedPageBreak/>
         <w:t>Design</w:t>
@@ -1606,7 +1586,25 @@
       <w:r>
         <w:t xml:space="preserve"> Document</w:t>
       </w:r>
-      <w:bookmarkEnd w:id="6"/>
+      <w:bookmarkEnd w:id="4"/>
+    </w:p>
+    <w:p>
+      <w:pPr>
+        <w:pStyle w:val="Heading3"/>
+      </w:pPr>
+      <w:bookmarkStart w:id="5" w:name="_Toc163556994"/>
+      <w:r>
+        <w:t>Project Vision</w:t>
+      </w:r>
+      <w:bookmarkEnd w:id="5"/>
+    </w:p>
+    <w:p>
+      <w:pPr>
+        <w:pStyle w:val="Quote"/>
+      </w:pPr>
+      <w:r>
+        <w:t>This project could be used by archers and archery clubs to track and help maintain the equipment they hold. This would also be useful to track the value of the inventory to assist in insurance calculations and track the items that may need replacing to help with budgeting.</w:t>
+      </w:r>
     </w:p>
     <w:p>
       <w:pPr>
@@ -1703,6 +1701,23 @@
       </w:r>
       <w:r>
         <w:t xml:space="preserve"> and accessibility of the content.</w:t>
+      </w:r>
+    </w:p>
+    <w:p>
+      <w:r>
+        <w:br w:type="page"/>
+      </w:r>
+    </w:p>
+    <w:p/>
+    <w:p>
+      <w:pPr>
+        <w:pStyle w:val="Heading3"/>
+      </w:pPr>
+      <w:r>
+        <w:t>Wireframes</w:t>
+      </w:r>
+      <w:r>
+        <w:t xml:space="preserve"> and Final Implementation</w:t>
       </w:r>
     </w:p>
     <w:tbl>
@@ -1738,7 +1753,6 @@
               <w:rPr>
                 <w:noProof/>
               </w:rPr>
-              <w:lastRenderedPageBreak/>
               <w:drawing>
                 <wp:inline distT="0" distB="0" distL="0" distR="0" wp14:anchorId="2DD5B6F1" wp14:editId="7AD80773">
                   <wp:extent cx="1800000" cy="4636800"/>
@@ -2068,7 +2082,6 @@
         </w:tc>
       </w:tr>
     </w:tbl>
-    <w:p/>
     <w:p/>
     <w:tbl>
       <w:tblPr>
@@ -2848,15 +2861,21 @@
               <w:tblLook w:val="04A0" w:firstRow="1" w:lastRow="0" w:firstColumn="1" w:lastColumn="0" w:noHBand="0" w:noVBand="1"/>
             </w:tblPr>
             <w:tblGrid>
-              <w:gridCol w:w="2933"/>
-              <w:gridCol w:w="2928"/>
-              <w:gridCol w:w="2929"/>
+              <w:gridCol w:w="1758"/>
+              <w:gridCol w:w="439"/>
+              <w:gridCol w:w="1319"/>
+              <w:gridCol w:w="879"/>
+              <w:gridCol w:w="27"/>
+              <w:gridCol w:w="852"/>
+              <w:gridCol w:w="1318"/>
+              <w:gridCol w:w="440"/>
+              <w:gridCol w:w="1758"/>
             </w:tblGrid>
             <w:tr>
               <w:tc>
                 <w:tcPr>
-                  <w:tcW w:w="9016" w:type="dxa"/>
-                  <w:gridSpan w:val="3"/>
+                  <w:tcW w:w="8790" w:type="dxa"/>
+                  <w:gridSpan w:val="9"/>
                 </w:tcPr>
                 <w:p>
                   <w:pPr>
@@ -2871,7 +2890,21 @@
                       <w:b/>
                       <w:bCs/>
                     </w:rPr>
-                    <w:t>Other Considered Colours</w:t>
+                    <w:t>Alternatively</w:t>
+                  </w:r>
+                  <w:r>
+                    <w:rPr>
+                      <w:b/>
+                      <w:bCs/>
+                    </w:rPr>
+                    <w:t xml:space="preserve"> Considered Colour</w:t>
+                  </w:r>
+                  <w:r>
+                    <w:rPr>
+                      <w:b/>
+                      <w:bCs/>
+                    </w:rPr>
+                    <w:t xml:space="preserve"> Themes</w:t>
                   </w:r>
                 </w:p>
               </w:tc>
@@ -2879,7 +2912,94 @@
             <w:tr>
               <w:tc>
                 <w:tcPr>
-                  <w:tcW w:w="3005" w:type="dxa"/>
+                  <w:tcW w:w="8790" w:type="dxa"/>
+                  <w:gridSpan w:val="9"/>
+                </w:tcPr>
+                <w:p>
+                  <w:pPr>
+                    <w:jc w:val="center"/>
+                    <w:rPr>
+                      <w:sz w:val="20"/>
+                      <w:szCs w:val="20"/>
+                    </w:rPr>
+                  </w:pPr>
+                  <w:r>
+                    <w:rPr>
+                      <w:sz w:val="20"/>
+                      <w:szCs w:val="20"/>
+                    </w:rPr>
+                    <w:t>Yelverton Bowmen Colour Palette</w:t>
+                  </w:r>
+                </w:p>
+              </w:tc>
+            </w:tr>
+            <w:tr>
+              <w:tc>
+                <w:tcPr>
+                  <w:tcW w:w="2197" w:type="dxa"/>
+                  <w:gridSpan w:val="2"/>
+                  <w:shd w:val="clear" w:color="auto" w:fill="0080FE"/>
+                </w:tcPr>
+                <w:p>
+                  <w:pPr>
+                    <w:jc w:val="center"/>
+                  </w:pPr>
+                  <w:r>
+                    <w:t>#0080FE</w:t>
+                  </w:r>
+                </w:p>
+              </w:tc>
+              <w:tc>
+                <w:tcPr>
+                  <w:tcW w:w="2198" w:type="dxa"/>
+                  <w:gridSpan w:val="2"/>
+                  <w:shd w:val="clear" w:color="auto" w:fill="002447"/>
+                </w:tcPr>
+                <w:p>
+                  <w:pPr>
+                    <w:jc w:val="center"/>
+                  </w:pPr>
+                  <w:r>
+                    <w:t>#002447</w:t>
+                  </w:r>
+                </w:p>
+              </w:tc>
+              <w:tc>
+                <w:tcPr>
+                  <w:tcW w:w="2197" w:type="dxa"/>
+                  <w:gridSpan w:val="3"/>
+                  <w:shd w:val="clear" w:color="auto" w:fill="E0E8FF"/>
+                </w:tcPr>
+                <w:p>
+                  <w:pPr>
+                    <w:jc w:val="center"/>
+                  </w:pPr>
+                  <w:r>
+                    <w:t>#E0E8FF</w:t>
+                  </w:r>
+                </w:p>
+              </w:tc>
+              <w:tc>
+                <w:tcPr>
+                  <w:tcW w:w="2198" w:type="dxa"/>
+                  <w:gridSpan w:val="2"/>
+                  <w:shd w:val="clear" w:color="auto" w:fill="FFFC00"/>
+                </w:tcPr>
+                <w:p>
+                  <w:pPr>
+                    <w:jc w:val="center"/>
+                  </w:pPr>
+                  <w:r>
+                    <w:t>#FFFC00</w:t>
+                  </w:r>
+                </w:p>
+              </w:tc>
+            </w:tr>
+            <w:tr>
+              <w:tc>
+                <w:tcPr>
+                  <w:tcW w:w="4422" w:type="dxa"/>
+                  <w:gridSpan w:val="5"/>
                   <w:tcBorders>
                     <w:bottom w:val="nil"/>
                   </w:tcBorders>
@@ -2887,41 +3007,9 @@
                 <w:p>
                   <w:pPr>
                     <w:jc w:val="center"/>
-                    <w:rPr>
-                      <w:b/>
-                      <w:bCs/>
-                    </w:rPr>
                   </w:pPr>
                   <w:r>
                     <w:rPr>
-                      <w:b/>
-                      <w:bCs/>
-                      <w:sz w:val="20"/>
-                      <w:szCs w:val="20"/>
-                    </w:rPr>
-                    <w:t>Yelverton Bowmen Blue</w:t>
-                  </w:r>
-                </w:p>
-              </w:tc>
-              <w:tc>
-                <w:tcPr>
-                  <w:tcW w:w="3005" w:type="dxa"/>
-                  <w:tcBorders>
-                    <w:bottom w:val="nil"/>
-                  </w:tcBorders>
-                </w:tcPr>
-                <w:p>
-                  <w:pPr>
-                    <w:jc w:val="center"/>
-                    <w:rPr>
-                      <w:b/>
-                      <w:bCs/>
-                    </w:rPr>
-                  </w:pPr>
-                  <w:r>
-                    <w:rPr>
-                      <w:b/>
-                      <w:bCs/>
                       <w:sz w:val="20"/>
                       <w:szCs w:val="20"/>
                     </w:rPr>
@@ -2931,7 +3019,8 @@
               </w:tc>
               <w:tc>
                 <w:tcPr>
-                  <w:tcW w:w="3006" w:type="dxa"/>
+                  <w:tcW w:w="4368" w:type="dxa"/>
+                  <w:gridSpan w:val="4"/>
                   <w:tcBorders>
                     <w:bottom w:val="nil"/>
                   </w:tcBorders>
@@ -2939,15 +3028,9 @@
                 <w:p>
                   <w:pPr>
                     <w:jc w:val="center"/>
-                    <w:rPr>
-                      <w:b/>
-                      <w:bCs/>
-                    </w:rPr>
                   </w:pPr>
                   <w:r>
                     <w:rPr>
-                      <w:b/>
-                      <w:bCs/>
                       <w:sz w:val="20"/>
                       <w:szCs w:val="20"/>
                     </w:rPr>
@@ -2959,33 +3042,169 @@
             <w:tr>
               <w:tc>
                 <w:tcPr>
-                  <w:tcW w:w="3005" w:type="dxa"/>
+                  <w:tcW w:w="4422" w:type="dxa"/>
+                  <w:gridSpan w:val="5"/>
                   <w:tcBorders>
                     <w:top w:val="nil"/>
+                    <w:bottom w:val="single" w:sz="4" w:space="0" w:color="auto"/>
                   </w:tcBorders>
-                  <w:shd w:val="clear" w:color="auto" w:fill="0080FE"/>
+                  <w:shd w:val="clear" w:color="auto" w:fill="DD2835"/>
                 </w:tcPr>
-                <w:p/>
+                <w:p>
+                  <w:pPr>
+                    <w:jc w:val="center"/>
+                  </w:pPr>
+                  <w:r>
+                    <w:rPr>
+                      <w:color w:val="FFFFFF" w:themeColor="background1"/>
+                    </w:rPr>
+                    <w:t>#DD2835</w:t>
+                  </w:r>
+                </w:p>
               </w:tc>
               <w:tc>
                 <w:tcPr>
-                  <w:tcW w:w="3005" w:type="dxa"/>
+                  <w:tcW w:w="4368" w:type="dxa"/>
+                  <w:gridSpan w:val="4"/>
                   <w:tcBorders>
                     <w:top w:val="nil"/>
+                    <w:bottom w:val="single" w:sz="4" w:space="0" w:color="auto"/>
                   </w:tcBorders>
-                  <w:shd w:val="clear" w:color="auto" w:fill="DD2835"/>
+                  <w:shd w:val="clear" w:color="auto" w:fill="F65300"/>
                 </w:tcPr>
-                <w:p/>
+                <w:p>
+                  <w:pPr>
+                    <w:jc w:val="center"/>
+                  </w:pPr>
+                  <w:r>
+                    <w:rPr>
+                      <w:color w:val="FFFFFF" w:themeColor="background1"/>
+                    </w:rPr>
+                    <w:t>#F65300</w:t>
+                  </w:r>
+                </w:p>
+              </w:tc>
+            </w:tr>
+            <w:tr>
+              <w:tc>
+                <w:tcPr>
+                  <w:tcW w:w="8790" w:type="dxa"/>
+                  <w:gridSpan w:val="9"/>
+                  <w:tcBorders>
+                    <w:top w:val="single" w:sz="4" w:space="0" w:color="auto"/>
+                    <w:bottom w:val="single" w:sz="4" w:space="0" w:color="auto"/>
+                  </w:tcBorders>
+                  <w:shd w:val="clear" w:color="auto" w:fill="auto"/>
+                </w:tcPr>
+                <w:p>
+                  <w:pPr>
+                    <w:jc w:val="center"/>
+                    <w:rPr>
+                      <w:sz w:val="20"/>
+                      <w:szCs w:val="20"/>
+                    </w:rPr>
+                  </w:pPr>
+                  <w:r>
+                    <w:rPr>
+                      <w:sz w:val="20"/>
+                      <w:szCs w:val="20"/>
+                    </w:rPr>
+                    <w:t>Target Face Colours</w:t>
+                  </w:r>
+                </w:p>
+              </w:tc>
+            </w:tr>
+            <w:tr>
+              <w:tc>
+                <w:tcPr>
+                  <w:tcW w:w="1758" w:type="dxa"/>
+                  <w:tcBorders>
+                    <w:top w:val="single" w:sz="4" w:space="0" w:color="auto"/>
+                  </w:tcBorders>
+                  <w:shd w:val="clear" w:color="auto" w:fill="auto"/>
+                </w:tcPr>
+                <w:p>
+                  <w:pPr>
+                    <w:jc w:val="center"/>
+                  </w:pPr>
+                  <w:r>
+                    <w:t>#FFFFFF</w:t>
+                  </w:r>
+                </w:p>
               </w:tc>
               <w:tc>
                 <w:tcPr>
-                  <w:tcW w:w="3006" w:type="dxa"/>
+                  <w:tcW w:w="1758" w:type="dxa"/>
+                  <w:gridSpan w:val="2"/>
                   <w:tcBorders>
-                    <w:top w:val="nil"/>
+                    <w:top w:val="single" w:sz="4" w:space="0" w:color="auto"/>
                   </w:tcBorders>
-                  <w:shd w:val="clear" w:color="auto" w:fill="F65300"/>
+                  <w:shd w:val="clear" w:color="auto" w:fill="000000" w:themeFill="text1"/>
                 </w:tcPr>
-                <w:p/>
+                <w:p>
+                  <w:pPr>
+                    <w:jc w:val="center"/>
+                  </w:pPr>
+                  <w:r>
+                    <w:t>#000000</w:t>
+                  </w:r>
+                </w:p>
+              </w:tc>
+              <w:tc>
+                <w:tcPr>
+                  <w:tcW w:w="1758" w:type="dxa"/>
+                  <w:gridSpan w:val="3"/>
+                  <w:tcBorders>
+                    <w:top w:val="single" w:sz="4" w:space="0" w:color="auto"/>
+                  </w:tcBorders>
+                  <w:shd w:val="clear" w:color="auto" w:fill="0004FF"/>
+                </w:tcPr>
+                <w:p>
+                  <w:pPr>
+                    <w:jc w:val="center"/>
+                  </w:pPr>
+                  <w:r>
+                    <w:t>#0080FE</w:t>
+                  </w:r>
+                </w:p>
+              </w:tc>
+              <w:tc>
+                <w:tcPr>
+                  <w:tcW w:w="1758" w:type="dxa"/>
+                  <w:gridSpan w:val="2"/>
+                  <w:tcBorders>
+                    <w:top w:val="single" w:sz="4" w:space="0" w:color="auto"/>
+                  </w:tcBorders>
+                  <w:shd w:val="clear" w:color="auto" w:fill="FF0000"/>
+                </w:tcPr>
+                <w:p>
+                  <w:pPr>
+                    <w:jc w:val="center"/>
+                  </w:pPr>
+                  <w:r>
+                    <w:rPr>
+                      <w:color w:val="FFFFFF" w:themeColor="background1"/>
+                    </w:rPr>
+                    <w:t>#FF0000</w:t>
+                  </w:r>
+                </w:p>
+              </w:tc>
+              <w:tc>
+                <w:tcPr>
+                  <w:tcW w:w="1758" w:type="dxa"/>
+                  <w:tcBorders>
+                    <w:top w:val="single" w:sz="4" w:space="0" w:color="auto"/>
+                  </w:tcBorders>
+                  <w:shd w:val="clear" w:color="auto" w:fill="FFFF00"/>
+                </w:tcPr>
+                <w:p>
+                  <w:pPr>
+                    <w:jc w:val="center"/>
+                  </w:pPr>
+                  <w:r>
+                    <w:t>#FFFF00</w:t>
+                  </w:r>
+                </w:p>
               </w:tc>
             </w:tr>
           </w:tbl>
@@ -3007,22 +3226,22 @@
       <w:pPr>
         <w:pStyle w:val="Heading2"/>
       </w:pPr>
-      <w:bookmarkStart w:id="7" w:name="_Toc163557000"/>
+      <w:bookmarkStart w:id="6" w:name="_Toc163557000"/>
       <w:r>
         <w:lastRenderedPageBreak/>
         <w:t>UML Diagrams</w:t>
       </w:r>
-      <w:bookmarkEnd w:id="7"/>
+      <w:bookmarkEnd w:id="6"/>
     </w:p>
     <w:p>
       <w:pPr>
         <w:pStyle w:val="Heading3"/>
       </w:pPr>
-      <w:bookmarkStart w:id="8" w:name="_Toc163557001"/>
+      <w:bookmarkStart w:id="7" w:name="_Toc163557001"/>
       <w:r>
         <w:t>Use Case Diagrams</w:t>
       </w:r>
-      <w:bookmarkEnd w:id="8"/>
+      <w:bookmarkEnd w:id="7"/>
     </w:p>
     <w:p/>
     <w:tbl>
@@ -3391,13 +3610,46 @@
     </w:tbl>
     <w:p>
       <w:pPr>
+        <w:pStyle w:val="Heading2"/>
+      </w:pPr>
+      <w:bookmarkStart w:id="8" w:name="_Toc163557002"/>
+      <w:r>
+        <w:t>Architecture</w:t>
+      </w:r>
+    </w:p>
+    <w:p>
+      <w:pPr>
         <w:pStyle w:val="Heading3"/>
       </w:pPr>
-      <w:bookmarkStart w:id="9" w:name="_Toc163557002"/>
+      <w:r>
+        <w:t>Sequence Diagrams</w:t>
+      </w:r>
+    </w:p>
+    <w:p>
+      <w:pPr>
+        <w:rPr>
+          <w:color w:val="FF0000"/>
+          <w:sz w:val="72"/>
+          <w:szCs w:val="72"/>
+        </w:rPr>
+      </w:pPr>
+      <w:r>
+        <w:rPr>
+          <w:color w:val="FF0000"/>
+          <w:sz w:val="72"/>
+          <w:szCs w:val="72"/>
+        </w:rPr>
+        <w:t>TODO</w:t>
+      </w:r>
+    </w:p>
+    <w:p>
+      <w:pPr>
+        <w:pStyle w:val="Heading3"/>
+      </w:pPr>
       <w:r>
         <w:t>Class Diagrams</w:t>
       </w:r>
-      <w:bookmarkEnd w:id="9"/>
+      <w:bookmarkEnd w:id="8"/>
     </w:p>
     <w:p/>
     <w:tbl>
@@ -3431,6 +3683,7 @@
               <w:rPr>
                 <w:noProof/>
               </w:rPr>
+              <w:lastRenderedPageBreak/>
               <w:drawing>
                 <wp:inline distT="0" distB="0" distL="0" distR="0" wp14:anchorId="39F865B1" wp14:editId="50EC97D5">
                   <wp:extent cx="4955727" cy="2777490"/>
@@ -3539,7 +3792,6 @@
         <w:t>ArrowTrack/08-report/res/</w:t>
       </w:r>
     </w:p>
-    <w:p/>
     <w:p>
       <w:r>
         <w:br w:type="page"/>
@@ -3549,12 +3801,12 @@
       <w:pPr>
         <w:pStyle w:val="Heading2"/>
       </w:pPr>
-      <w:bookmarkStart w:id="10" w:name="_Toc163557003"/>
+      <w:bookmarkStart w:id="9" w:name="_Toc163557003"/>
       <w:r>
         <w:lastRenderedPageBreak/>
         <w:t>Noted Issues and Constraints</w:t>
       </w:r>
-      <w:bookmarkEnd w:id="10"/>
+      <w:bookmarkEnd w:id="9"/>
     </w:p>
     <w:p>
       <w:r>
@@ -3888,12 +4140,12 @@
       <w:pPr>
         <w:pStyle w:val="Heading2"/>
       </w:pPr>
-      <w:bookmarkStart w:id="11" w:name="_Toc163557004"/>
+      <w:bookmarkStart w:id="10" w:name="_Toc163557004"/>
       <w:r>
         <w:lastRenderedPageBreak/>
         <w:t>GitHub Repository</w:t>
       </w:r>
-      <w:bookmarkEnd w:id="11"/>
+      <w:bookmarkEnd w:id="10"/>
     </w:p>
     <w:p>
       <w:r>
@@ -3937,7 +4189,7 @@
       <w:pPr>
         <w:pStyle w:val="Heading2"/>
       </w:pPr>
-      <w:bookmarkStart w:id="12" w:name="_Toc163557005"/>
+      <w:bookmarkStart w:id="11" w:name="_Toc163557005"/>
       <w:r>
         <w:t>References</w:t>
       </w:r>
@@ -3950,7 +4202,7 @@
       <w:r>
         <w:t xml:space="preserve"> and Further Information</w:t>
       </w:r>
-      <w:bookmarkEnd w:id="12"/>
+      <w:bookmarkEnd w:id="11"/>
     </w:p>
     <w:p>
       <w:r>

</xml_diff>

<commit_message>
Sequence Diagrams + organisation of all diagrams
</commit_message>
<xml_diff>
--- a/08-Report/Report.docx
+++ b/08-Report/Report.docx
@@ -525,23 +525,7 @@
                 <w:b w:val="0"/>
                 <w:bCs w:val="0"/>
               </w:rPr>
-              <w:t xml:space="preserve">As a club member, I want to be able to see what equipment is available for me to use so I can choose the items that best suits my needs (bow poundage, arrow length, arrow spine, </w:t>
-            </w:r>
-            <w:proofErr w:type="gramStart"/>
-            <w:r>
-              <w:rPr>
-                <w:b w:val="0"/>
-                <w:bCs w:val="0"/>
-              </w:rPr>
-              <w:t>etc</w:t>
-            </w:r>
-            <w:proofErr w:type="gramEnd"/>
-            <w:r>
-              <w:rPr>
-                <w:b w:val="0"/>
-                <w:bCs w:val="0"/>
-              </w:rPr>
-              <w:t>). I also want to know which accessories are available for that bow.</w:t>
+              <w:t>As a club member, I want to be able to see what equipment is available for me to use so I can choose the items that best suits my needs (bow poundage, arrow length, arrow spine, etc). I also want to know which accessories are available for that bow.</w:t>
             </w:r>
           </w:p>
         </w:tc>
@@ -639,15 +623,7 @@
               <w:cnfStyle w:val="000000000000" w:firstRow="0" w:lastRow="0" w:firstColumn="0" w:lastColumn="0" w:oddVBand="0" w:evenVBand="0" w:oddHBand="0" w:evenHBand="0" w:firstRowFirstColumn="0" w:firstRowLastColumn="0" w:lastRowFirstColumn="0" w:lastRowLastColumn="0"/>
             </w:pPr>
             <w:r>
-              <w:t xml:space="preserve">Client-side JavaScript file ‘calculateValue.js’ </w:t>
-            </w:r>
-            <w:proofErr w:type="gramStart"/>
-            <w:r>
-              <w:t>handles</w:t>
-            </w:r>
-            <w:proofErr w:type="gramEnd"/>
-            <w:r>
-              <w:t xml:space="preserve"> totalling calculations of all equipment by combined value and by-location value.</w:t>
+              <w:t>Client-side JavaScript file ‘calculateValue.js’ handles totalling calculations of all equipment by combined value and by-location value.</w:t>
             </w:r>
           </w:p>
           <w:p>
@@ -1176,7 +1152,6 @@
               </w:rPr>
               <w:t>Arrows</w:t>
             </w:r>
-            <w:proofErr w:type="gramStart"/>
             <w:r>
               <w:rPr>
                 <w:b w:val="0"/>
@@ -1191,7 +1166,6 @@
               </w:rPr>
               <w:t>.</w:t>
             </w:r>
-            <w:proofErr w:type="gramEnd"/>
           </w:p>
         </w:tc>
         <w:tc>
@@ -1265,26 +1239,13 @@
         <w:t xml:space="preserve">During the planning stage, I had hoped to </w:t>
       </w:r>
       <w:r>
-        <w:t xml:space="preserve">implement a relational database, where items could be linked together where required. This would allow accessories to be connected to </w:t>
-      </w:r>
-      <w:proofErr w:type="gramStart"/>
-      <w:r>
-        <w:t>the equipment they were attached to</w:t>
-      </w:r>
-      <w:proofErr w:type="gramEnd"/>
-      <w:r>
-        <w:t>.</w:t>
-      </w:r>
-    </w:p>
-    <w:p>
-      <w:r>
-        <w:t xml:space="preserve">This would also allow different ‘classes’ of item, representing bows, arrows, targets, </w:t>
-      </w:r>
-      <w:proofErr w:type="gramStart"/>
-      <w:r>
-        <w:t>etc</w:t>
-      </w:r>
-      <w:proofErr w:type="gramEnd"/>
+        <w:t>implement a relational database, where items could be linked together where required. This would allow accessories to be connected to the equipment they were attached to.</w:t>
+      </w:r>
+    </w:p>
+    <w:p>
+      <w:r>
+        <w:t>This would also allow different ‘classes’ of item, representing bows, arrows, targets, etc</w:t>
+      </w:r>
       <w:r>
         <w:t xml:space="preserve"> - </w:t>
       </w:r>
@@ -1664,37 +1625,13 @@
     </w:p>
     <w:p>
       <w:r>
-        <w:t xml:space="preserve">On small screens with a width of less than 992px across the three content sections - View, Add and Edit - are styled in </w:t>
-      </w:r>
-      <w:proofErr w:type="gramStart"/>
-      <w:r>
-        <w:t>3</w:t>
-      </w:r>
-      <w:proofErr w:type="gramEnd"/>
-      <w:r>
-        <w:t xml:space="preserve"> rows across 1 column. In addition to this, the navigation header and footer are also adjusted to follow a single column design. When this threshold is surpassed, the header and footer </w:t>
+        <w:t xml:space="preserve">On small screens with a width of less than 992px across the three content sections - View, Add and Edit - are styled in 3 rows across 1 column. In addition to this, the navigation header and footer are also adjusted to follow a single column design. When this threshold is surpassed, the header and footer </w:t>
       </w:r>
       <w:r>
         <w:t>expand,</w:t>
       </w:r>
       <w:r>
-        <w:t xml:space="preserve"> and the contents sections are split into </w:t>
-      </w:r>
-      <w:proofErr w:type="gramStart"/>
-      <w:r>
-        <w:t>2</w:t>
-      </w:r>
-      <w:proofErr w:type="gramEnd"/>
-      <w:r>
-        <w:t xml:space="preserve"> columns. In this layout, the View section spans </w:t>
-      </w:r>
-      <w:proofErr w:type="gramStart"/>
-      <w:r>
-        <w:t>2</w:t>
-      </w:r>
-      <w:proofErr w:type="gramEnd"/>
-      <w:r>
-        <w:t xml:space="preserve"> columns. For larger displays, such as ultrawide desktop monitors, all three sections are displayed in their own column. This is done to enhance visibility, </w:t>
+        <w:t xml:space="preserve"> and the contents sections are split into 2 columns. In this layout, the View section spans 2 columns. For larger displays, such as ultrawide desktop monitors, all three sections are displayed in their own column. This is done to enhance visibility, </w:t>
       </w:r>
       <w:r>
         <w:t>usability</w:t>
@@ -1991,7 +1928,7 @@
                 <w:noProof/>
               </w:rPr>
               <w:drawing>
-                <wp:inline distT="0" distB="0" distL="0" distR="0" wp14:anchorId="66D162BB" wp14:editId="1F36DC38">
+                <wp:inline distT="0" distB="0" distL="0" distR="0" wp14:anchorId="66D162BB" wp14:editId="25E3C8C7">
                   <wp:extent cx="5400000" cy="2390400"/>
                   <wp:effectExtent l="0" t="0" r="0" b="0"/>
                   <wp:docPr id="877033336" name="Picture 6"/>
@@ -2454,7 +2391,21 @@
           <w:b/>
           <w:bCs/>
         </w:rPr>
-        <w:t>ArrowTrack/08-report/res/</w:t>
+        <w:t>ArrowTrack/</w:t>
+      </w:r>
+      <w:r>
+        <w:rPr>
+          <w:b/>
+          <w:bCs/>
+        </w:rPr>
+        <w:t>06-Diagrams/</w:t>
+      </w:r>
+      <w:r>
+        <w:rPr>
+          <w:b/>
+          <w:bCs/>
+        </w:rPr>
+        <w:t>Wireframes</w:t>
       </w:r>
     </w:p>
     <w:p/>
@@ -3232,6 +3183,9 @@
         <w:t>UML Diagrams</w:t>
       </w:r>
       <w:bookmarkEnd w:id="6"/>
+      <w:r>
+        <w:t xml:space="preserve"> and Architecture</w:t>
+      </w:r>
     </w:p>
     <w:p>
       <w:pPr>
@@ -3601,7 +3555,42 @@
                 <w:b/>
                 <w:bCs/>
               </w:rPr>
-              <w:t>ArrowTrack/08-report/res/</w:t>
+              <w:t>ArrowTrack/0</w:t>
+            </w:r>
+            <w:r>
+              <w:rPr>
+                <w:b/>
+                <w:bCs/>
+              </w:rPr>
+              <w:t>6</w:t>
+            </w:r>
+            <w:r>
+              <w:rPr>
+                <w:b/>
+                <w:bCs/>
+              </w:rPr>
+              <w:t>-</w:t>
+            </w:r>
+            <w:r>
+              <w:rPr>
+                <w:b/>
+                <w:bCs/>
+              </w:rPr>
+              <w:t>Diagrams</w:t>
+            </w:r>
+            <w:r>
+              <w:rPr>
+                <w:b/>
+                <w:bCs/>
+              </w:rPr>
+              <w:t>/</w:t>
+            </w:r>
+            <w:r>
+              <w:rPr>
+                <w:b/>
+                <w:bCs/>
+              </w:rPr>
+              <w:t>Use-Cases</w:t>
             </w:r>
           </w:p>
           <w:p/>
@@ -3610,11 +3599,21 @@
     </w:tbl>
     <w:p>
       <w:pPr>
-        <w:pStyle w:val="Heading2"/>
+        <w:pStyle w:val="Heading3"/>
       </w:pPr>
       <w:bookmarkStart w:id="8" w:name="_Toc163557002"/>
-      <w:r>
-        <w:t>Architecture</w:t>
+    </w:p>
+    <w:p>
+      <w:pPr>
+        <w:rPr>
+          <w:rFonts w:eastAsiaTheme="majorEastAsia" w:cstheme="majorBidi"/>
+          <w:color w:val="0F4761" w:themeColor="accent1" w:themeShade="BF"/>
+          <w:sz w:val="28"/>
+          <w:szCs w:val="28"/>
+        </w:rPr>
+      </w:pPr>
+      <w:r>
+        <w:br w:type="page"/>
       </w:r>
     </w:p>
     <w:p>
@@ -3622,35 +3621,129 @@
         <w:pStyle w:val="Heading3"/>
       </w:pPr>
       <w:r>
+        <w:lastRenderedPageBreak/>
         <w:t>Sequence Diagrams</w:t>
       </w:r>
     </w:p>
     <w:p>
-      <w:pPr>
-        <w:rPr>
-          <w:color w:val="FF0000"/>
-          <w:sz w:val="72"/>
-          <w:szCs w:val="72"/>
-        </w:rPr>
-      </w:pPr>
-      <w:r>
-        <w:rPr>
-          <w:color w:val="FF0000"/>
-          <w:sz w:val="72"/>
-          <w:szCs w:val="72"/>
-        </w:rPr>
-        <w:t>TODO</w:t>
-      </w:r>
-    </w:p>
-    <w:p>
-      <w:pPr>
-        <w:pStyle w:val="Heading3"/>
-      </w:pPr>
-      <w:r>
-        <w:t>Class Diagrams</w:t>
-      </w:r>
-      <w:bookmarkEnd w:id="8"/>
-    </w:p>
+      <w:r>
+        <w:t>These diagrams show how the front end of the web application interacts with the client-side JavaScript processes and the browsers Local Storage database.</w:t>
+      </w:r>
+    </w:p>
+    <w:tbl>
+      <w:tblPr>
+        <w:tblStyle w:val="TableGrid"/>
+        <w:tblW w:w="0" w:type="auto"/>
+        <w:tblBorders>
+          <w:top w:val="none" w:sz="0" w:space="0" w:color="auto"/>
+          <w:left w:val="none" w:sz="0" w:space="0" w:color="auto"/>
+          <w:bottom w:val="none" w:sz="0" w:space="0" w:color="auto"/>
+          <w:right w:val="none" w:sz="0" w:space="0" w:color="auto"/>
+          <w:insideH w:val="none" w:sz="0" w:space="0" w:color="auto"/>
+          <w:insideV w:val="none" w:sz="0" w:space="0" w:color="auto"/>
+        </w:tblBorders>
+        <w:tblLook w:val="04A0" w:firstRow="1" w:lastRow="0" w:firstColumn="1" w:lastColumn="0" w:noHBand="0" w:noVBand="1"/>
+      </w:tblPr>
+      <w:tblGrid>
+        <w:gridCol w:w="9016"/>
+      </w:tblGrid>
+      <w:tr>
+        <w:tc>
+          <w:tcPr>
+            <w:tcW w:w="9016" w:type="dxa"/>
+          </w:tcPr>
+          <w:p>
+            <w:pPr>
+              <w:keepNext/>
+              <w:jc w:val="center"/>
+            </w:pPr>
+            <w:r>
+              <w:rPr>
+                <w:noProof/>
+              </w:rPr>
+              <w:drawing>
+                <wp:inline distT="0" distB="0" distL="0" distR="0" wp14:anchorId="0BDF8136" wp14:editId="5C6EBC22">
+                  <wp:extent cx="5400000" cy="3758400"/>
+                  <wp:effectExtent l="0" t="0" r="0" b="0"/>
+                  <wp:docPr id="1913859431" name="Picture 3"/>
+                  <wp:cNvGraphicFramePr>
+                    <a:graphicFrameLocks xmlns:a="http://schemas.openxmlformats.org/drawingml/2006/main" noChangeAspect="1"/>
+                  </wp:cNvGraphicFramePr>
+                  <a:graphic xmlns:a="http://schemas.openxmlformats.org/drawingml/2006/main">
+                    <a:graphicData uri="http://schemas.openxmlformats.org/drawingml/2006/picture">
+                      <pic:pic xmlns:pic="http://schemas.openxmlformats.org/drawingml/2006/picture">
+                        <pic:nvPicPr>
+                          <pic:cNvPr id="0" name="Picture 3"/>
+                          <pic:cNvPicPr>
+                            <a:picLocks noChangeAspect="1" noChangeArrowheads="1"/>
+                          </pic:cNvPicPr>
+                        </pic:nvPicPr>
+                        <pic:blipFill>
+                          <a:blip r:embed="rId29">
+                            <a:extLst>
+                              <a:ext uri="{28A0092B-C50C-407E-A947-70E740481C1C}">
+                                <a14:useLocalDpi xmlns:a14="http://schemas.microsoft.com/office/drawing/2010/main" val="0"/>
+                              </a:ext>
+                            </a:extLst>
+                          </a:blip>
+                          <a:srcRect/>
+                          <a:stretch>
+                            <a:fillRect/>
+                          </a:stretch>
+                        </pic:blipFill>
+                        <pic:spPr bwMode="auto">
+                          <a:xfrm>
+                            <a:off x="0" y="0"/>
+                            <a:ext cx="5400000" cy="3758400"/>
+                          </a:xfrm>
+                          <a:prstGeom prst="rect">
+                            <a:avLst/>
+                          </a:prstGeom>
+                          <a:noFill/>
+                          <a:ln>
+                            <a:noFill/>
+                          </a:ln>
+                        </pic:spPr>
+                      </pic:pic>
+                    </a:graphicData>
+                  </a:graphic>
+                </wp:inline>
+              </w:drawing>
+            </w:r>
+          </w:p>
+          <w:p>
+            <w:pPr>
+              <w:pStyle w:val="Caption"/>
+              <w:jc w:val="center"/>
+            </w:pPr>
+            <w:r>
+              <w:t xml:space="preserve">Figure </w:t>
+            </w:r>
+            <w:r>
+              <w:fldChar w:fldCharType="begin"/>
+            </w:r>
+            <w:r>
+              <w:instrText xml:space="preserve"> SEQ Figure \* ARABIC </w:instrText>
+            </w:r>
+            <w:r>
+              <w:fldChar w:fldCharType="separate"/>
+            </w:r>
+            <w:r>
+              <w:rPr>
+                <w:noProof/>
+              </w:rPr>
+              <w:t>13</w:t>
+            </w:r>
+            <w:r>
+              <w:fldChar w:fldCharType="end"/>
+            </w:r>
+            <w:r>
+              <w:t>: Sequence Diagram - View Items</w:t>
+            </w:r>
+          </w:p>
+        </w:tc>
+      </w:tr>
+    </w:tbl>
     <w:p/>
     <w:tbl>
       <w:tblPr>
@@ -3685,6 +3778,442 @@
               </w:rPr>
               <w:lastRenderedPageBreak/>
               <w:drawing>
+                <wp:inline distT="0" distB="0" distL="0" distR="0" wp14:anchorId="52D6C21A" wp14:editId="44EE591F">
+                  <wp:extent cx="4684395" cy="3260725"/>
+                  <wp:effectExtent l="0" t="0" r="1905" b="0"/>
+                  <wp:docPr id="1750352681" name="Picture 4"/>
+                  <wp:cNvGraphicFramePr>
+                    <a:graphicFrameLocks xmlns:a="http://schemas.openxmlformats.org/drawingml/2006/main" noChangeAspect="1"/>
+                  </wp:cNvGraphicFramePr>
+                  <a:graphic xmlns:a="http://schemas.openxmlformats.org/drawingml/2006/main">
+                    <a:graphicData uri="http://schemas.openxmlformats.org/drawingml/2006/picture">
+                      <pic:pic xmlns:pic="http://schemas.openxmlformats.org/drawingml/2006/picture">
+                        <pic:nvPicPr>
+                          <pic:cNvPr id="0" name="Picture 4"/>
+                          <pic:cNvPicPr>
+                            <a:picLocks noChangeAspect="1" noChangeArrowheads="1"/>
+                          </pic:cNvPicPr>
+                        </pic:nvPicPr>
+                        <pic:blipFill>
+                          <a:blip r:embed="rId30">
+                            <a:extLst>
+                              <a:ext uri="{28A0092B-C50C-407E-A947-70E740481C1C}">
+                                <a14:useLocalDpi xmlns:a14="http://schemas.microsoft.com/office/drawing/2010/main" val="0"/>
+                              </a:ext>
+                            </a:extLst>
+                          </a:blip>
+                          <a:srcRect/>
+                          <a:stretch>
+                            <a:fillRect/>
+                          </a:stretch>
+                        </pic:blipFill>
+                        <pic:spPr bwMode="auto">
+                          <a:xfrm>
+                            <a:off x="0" y="0"/>
+                            <a:ext cx="4684395" cy="3260725"/>
+                          </a:xfrm>
+                          <a:prstGeom prst="rect">
+                            <a:avLst/>
+                          </a:prstGeom>
+                          <a:noFill/>
+                          <a:ln>
+                            <a:noFill/>
+                          </a:ln>
+                        </pic:spPr>
+                      </pic:pic>
+                    </a:graphicData>
+                  </a:graphic>
+                </wp:inline>
+              </w:drawing>
+            </w:r>
+          </w:p>
+          <w:p>
+            <w:pPr>
+              <w:pStyle w:val="Caption"/>
+              <w:jc w:val="center"/>
+            </w:pPr>
+            <w:r>
+              <w:t xml:space="preserve">Figure </w:t>
+            </w:r>
+            <w:r>
+              <w:fldChar w:fldCharType="begin"/>
+            </w:r>
+            <w:r>
+              <w:instrText xml:space="preserve"> SEQ Figure \* ARABIC </w:instrText>
+            </w:r>
+            <w:r>
+              <w:fldChar w:fldCharType="separate"/>
+            </w:r>
+            <w:r>
+              <w:rPr>
+                <w:noProof/>
+              </w:rPr>
+              <w:t>14</w:t>
+            </w:r>
+            <w:r>
+              <w:fldChar w:fldCharType="end"/>
+            </w:r>
+            <w:r>
+              <w:t xml:space="preserve">: Sequence Diagram - </w:t>
+            </w:r>
+            <w:r>
+              <w:t>Calculate and Display Values of Items</w:t>
+            </w:r>
+          </w:p>
+          <w:p/>
+        </w:tc>
+      </w:tr>
+    </w:tbl>
+    <w:p/>
+    <w:tbl>
+      <w:tblPr>
+        <w:tblStyle w:val="TableGrid"/>
+        <w:tblW w:w="0" w:type="auto"/>
+        <w:tblBorders>
+          <w:top w:val="none" w:sz="0" w:space="0" w:color="auto"/>
+          <w:left w:val="none" w:sz="0" w:space="0" w:color="auto"/>
+          <w:bottom w:val="none" w:sz="0" w:space="0" w:color="auto"/>
+          <w:right w:val="none" w:sz="0" w:space="0" w:color="auto"/>
+          <w:insideH w:val="none" w:sz="0" w:space="0" w:color="auto"/>
+          <w:insideV w:val="none" w:sz="0" w:space="0" w:color="auto"/>
+        </w:tblBorders>
+        <w:tblLook w:val="04A0" w:firstRow="1" w:lastRow="0" w:firstColumn="1" w:lastColumn="0" w:noHBand="0" w:noVBand="1"/>
+      </w:tblPr>
+      <w:tblGrid>
+        <w:gridCol w:w="9016"/>
+      </w:tblGrid>
+      <w:tr>
+        <w:tc>
+          <w:tcPr>
+            <w:tcW w:w="9016" w:type="dxa"/>
+          </w:tcPr>
+          <w:p>
+            <w:pPr>
+              <w:keepNext/>
+              <w:jc w:val="center"/>
+            </w:pPr>
+            <w:r>
+              <w:rPr>
+                <w:noProof/>
+              </w:rPr>
+              <w:drawing>
+                <wp:inline distT="0" distB="0" distL="0" distR="0" wp14:anchorId="7A70DCDD" wp14:editId="68B745F3">
+                  <wp:extent cx="4684395" cy="4209415"/>
+                  <wp:effectExtent l="0" t="0" r="1905" b="635"/>
+                  <wp:docPr id="104178632" name="Picture 5"/>
+                  <wp:cNvGraphicFramePr>
+                    <a:graphicFrameLocks xmlns:a="http://schemas.openxmlformats.org/drawingml/2006/main" noChangeAspect="1"/>
+                  </wp:cNvGraphicFramePr>
+                  <a:graphic xmlns:a="http://schemas.openxmlformats.org/drawingml/2006/main">
+                    <a:graphicData uri="http://schemas.openxmlformats.org/drawingml/2006/picture">
+                      <pic:pic xmlns:pic="http://schemas.openxmlformats.org/drawingml/2006/picture">
+                        <pic:nvPicPr>
+                          <pic:cNvPr id="0" name="Picture 5"/>
+                          <pic:cNvPicPr>
+                            <a:picLocks noChangeAspect="1" noChangeArrowheads="1"/>
+                          </pic:cNvPicPr>
+                        </pic:nvPicPr>
+                        <pic:blipFill>
+                          <a:blip r:embed="rId31">
+                            <a:extLst>
+                              <a:ext uri="{28A0092B-C50C-407E-A947-70E740481C1C}">
+                                <a14:useLocalDpi xmlns:a14="http://schemas.microsoft.com/office/drawing/2010/main" val="0"/>
+                              </a:ext>
+                            </a:extLst>
+                          </a:blip>
+                          <a:srcRect/>
+                          <a:stretch>
+                            <a:fillRect/>
+                          </a:stretch>
+                        </pic:blipFill>
+                        <pic:spPr bwMode="auto">
+                          <a:xfrm>
+                            <a:off x="0" y="0"/>
+                            <a:ext cx="4684395" cy="4209415"/>
+                          </a:xfrm>
+                          <a:prstGeom prst="rect">
+                            <a:avLst/>
+                          </a:prstGeom>
+                          <a:noFill/>
+                          <a:ln>
+                            <a:noFill/>
+                          </a:ln>
+                        </pic:spPr>
+                      </pic:pic>
+                    </a:graphicData>
+                  </a:graphic>
+                </wp:inline>
+              </w:drawing>
+            </w:r>
+          </w:p>
+          <w:p>
+            <w:pPr>
+              <w:pStyle w:val="Caption"/>
+              <w:jc w:val="center"/>
+              <w:rPr>
+                <w:noProof/>
+              </w:rPr>
+            </w:pPr>
+            <w:r>
+              <w:t xml:space="preserve">Figure </w:t>
+            </w:r>
+            <w:r>
+              <w:fldChar w:fldCharType="begin"/>
+            </w:r>
+            <w:r>
+              <w:instrText xml:space="preserve"> SEQ Figure \* ARABIC </w:instrText>
+            </w:r>
+            <w:r>
+              <w:fldChar w:fldCharType="separate"/>
+            </w:r>
+            <w:r>
+              <w:rPr>
+                <w:noProof/>
+              </w:rPr>
+              <w:t>15</w:t>
+            </w:r>
+            <w:r>
+              <w:fldChar w:fldCharType="end"/>
+            </w:r>
+            <w:r>
+              <w:t xml:space="preserve">: Sequence Diagram - </w:t>
+            </w:r>
+            <w:r>
+              <w:t>Add New Form Entry</w:t>
+            </w:r>
+            <w:r>
+              <w:rPr>
+                <w:noProof/>
+              </w:rPr>
+              <w:t xml:space="preserve"> to Items Database</w:t>
+            </w:r>
+          </w:p>
+          <w:p/>
+        </w:tc>
+      </w:tr>
+    </w:tbl>
+    <w:p/>
+    <w:tbl>
+      <w:tblPr>
+        <w:tblStyle w:val="TableGrid"/>
+        <w:tblW w:w="0" w:type="auto"/>
+        <w:tblBorders>
+          <w:top w:val="none" w:sz="0" w:space="0" w:color="auto"/>
+          <w:left w:val="none" w:sz="0" w:space="0" w:color="auto"/>
+          <w:bottom w:val="none" w:sz="0" w:space="0" w:color="auto"/>
+          <w:right w:val="none" w:sz="0" w:space="0" w:color="auto"/>
+          <w:insideH w:val="none" w:sz="0" w:space="0" w:color="auto"/>
+          <w:insideV w:val="none" w:sz="0" w:space="0" w:color="auto"/>
+        </w:tblBorders>
+        <w:tblLook w:val="04A0" w:firstRow="1" w:lastRow="0" w:firstColumn="1" w:lastColumn="0" w:noHBand="0" w:noVBand="1"/>
+      </w:tblPr>
+      <w:tblGrid>
+        <w:gridCol w:w="9016"/>
+      </w:tblGrid>
+      <w:tr>
+        <w:tc>
+          <w:tcPr>
+            <w:tcW w:w="9016" w:type="dxa"/>
+          </w:tcPr>
+          <w:p>
+            <w:pPr>
+              <w:keepNext/>
+              <w:jc w:val="center"/>
+            </w:pPr>
+            <w:r>
+              <w:rPr>
+                <w:noProof/>
+              </w:rPr>
+              <w:lastRenderedPageBreak/>
+              <w:drawing>
+                <wp:inline distT="0" distB="0" distL="0" distR="0" wp14:anchorId="14DB57E8" wp14:editId="0E96B3EB">
+                  <wp:extent cx="4684395" cy="4968875"/>
+                  <wp:effectExtent l="0" t="0" r="1905" b="3175"/>
+                  <wp:docPr id="2075113444" name="Picture 6"/>
+                  <wp:cNvGraphicFramePr>
+                    <a:graphicFrameLocks xmlns:a="http://schemas.openxmlformats.org/drawingml/2006/main" noChangeAspect="1"/>
+                  </wp:cNvGraphicFramePr>
+                  <a:graphic xmlns:a="http://schemas.openxmlformats.org/drawingml/2006/main">
+                    <a:graphicData uri="http://schemas.openxmlformats.org/drawingml/2006/picture">
+                      <pic:pic xmlns:pic="http://schemas.openxmlformats.org/drawingml/2006/picture">
+                        <pic:nvPicPr>
+                          <pic:cNvPr id="0" name="Picture 6"/>
+                          <pic:cNvPicPr>
+                            <a:picLocks noChangeAspect="1" noChangeArrowheads="1"/>
+                          </pic:cNvPicPr>
+                        </pic:nvPicPr>
+                        <pic:blipFill>
+                          <a:blip r:embed="rId32">
+                            <a:extLst>
+                              <a:ext uri="{28A0092B-C50C-407E-A947-70E740481C1C}">
+                                <a14:useLocalDpi xmlns:a14="http://schemas.microsoft.com/office/drawing/2010/main" val="0"/>
+                              </a:ext>
+                            </a:extLst>
+                          </a:blip>
+                          <a:srcRect/>
+                          <a:stretch>
+                            <a:fillRect/>
+                          </a:stretch>
+                        </pic:blipFill>
+                        <pic:spPr bwMode="auto">
+                          <a:xfrm>
+                            <a:off x="0" y="0"/>
+                            <a:ext cx="4684395" cy="4968875"/>
+                          </a:xfrm>
+                          <a:prstGeom prst="rect">
+                            <a:avLst/>
+                          </a:prstGeom>
+                          <a:noFill/>
+                          <a:ln>
+                            <a:noFill/>
+                          </a:ln>
+                        </pic:spPr>
+                      </pic:pic>
+                    </a:graphicData>
+                  </a:graphic>
+                </wp:inline>
+              </w:drawing>
+            </w:r>
+          </w:p>
+          <w:p>
+            <w:pPr>
+              <w:pStyle w:val="Caption"/>
+              <w:jc w:val="center"/>
+            </w:pPr>
+            <w:r>
+              <w:t xml:space="preserve">Figure </w:t>
+            </w:r>
+            <w:r>
+              <w:fldChar w:fldCharType="begin"/>
+            </w:r>
+            <w:r>
+              <w:instrText xml:space="preserve"> SEQ Figure \* ARABIC </w:instrText>
+            </w:r>
+            <w:r>
+              <w:fldChar w:fldCharType="separate"/>
+            </w:r>
+            <w:r>
+              <w:rPr>
+                <w:noProof/>
+              </w:rPr>
+              <w:t>16</w:t>
+            </w:r>
+            <w:r>
+              <w:fldChar w:fldCharType="end"/>
+            </w:r>
+            <w:r>
+              <w:t xml:space="preserve">: Sequence Diagram - </w:t>
+            </w:r>
+            <w:r>
+              <w:t>Update Items Database Entry After Form</w:t>
+            </w:r>
+            <w:r>
+              <w:rPr>
+                <w:noProof/>
+              </w:rPr>
+              <w:t xml:space="preserve"> Entry</w:t>
+            </w:r>
+          </w:p>
+        </w:tc>
+      </w:tr>
+    </w:tbl>
+    <w:p/>
+    <w:p>
+      <w:pPr>
+        <w:jc w:val="center"/>
+        <w:rPr>
+          <w:b/>
+          <w:bCs/>
+        </w:rPr>
+      </w:pPr>
+      <w:r>
+        <w:t>F</w:t>
+      </w:r>
+      <w:r>
+        <w:t>ull-sized version</w:t>
+      </w:r>
+      <w:r>
+        <w:t>s</w:t>
+      </w:r>
+      <w:r>
+        <w:t xml:space="preserve"> of </w:t>
+      </w:r>
+      <w:r>
+        <w:t>these</w:t>
+      </w:r>
+      <w:r>
+        <w:t xml:space="preserve"> image</w:t>
+      </w:r>
+      <w:r>
+        <w:t>s</w:t>
+      </w:r>
+      <w:r>
+        <w:t xml:space="preserve"> can be found in </w:t>
+      </w:r>
+      <w:r>
+        <w:rPr>
+          <w:b/>
+          <w:bCs/>
+        </w:rPr>
+        <w:t>ArrowTrack/06-Diagrams/</w:t>
+      </w:r>
+      <w:r>
+        <w:rPr>
+          <w:b/>
+          <w:bCs/>
+        </w:rPr>
+        <w:t>Sequences</w:t>
+      </w:r>
+    </w:p>
+    <w:p/>
+    <w:p>
+      <w:r>
+        <w:br w:type="page"/>
+      </w:r>
+    </w:p>
+    <w:p>
+      <w:pPr>
+        <w:pStyle w:val="Heading3"/>
+      </w:pPr>
+      <w:r>
+        <w:lastRenderedPageBreak/>
+        <w:t>Class Diagrams</w:t>
+      </w:r>
+      <w:bookmarkEnd w:id="8"/>
+    </w:p>
+    <w:p/>
+    <w:tbl>
+      <w:tblPr>
+        <w:tblStyle w:val="TableGrid"/>
+        <w:tblW w:w="0" w:type="auto"/>
+        <w:tblBorders>
+          <w:top w:val="none" w:sz="0" w:space="0" w:color="auto"/>
+          <w:left w:val="none" w:sz="0" w:space="0" w:color="auto"/>
+          <w:bottom w:val="none" w:sz="0" w:space="0" w:color="auto"/>
+          <w:right w:val="none" w:sz="0" w:space="0" w:color="auto"/>
+          <w:insideH w:val="none" w:sz="0" w:space="0" w:color="auto"/>
+          <w:insideV w:val="none" w:sz="0" w:space="0" w:color="auto"/>
+        </w:tblBorders>
+        <w:tblLook w:val="04A0" w:firstRow="1" w:lastRow="0" w:firstColumn="1" w:lastColumn="0" w:noHBand="0" w:noVBand="1"/>
+      </w:tblPr>
+      <w:tblGrid>
+        <w:gridCol w:w="9016"/>
+      </w:tblGrid>
+      <w:tr>
+        <w:tc>
+          <w:tcPr>
+            <w:tcW w:w="9016" w:type="dxa"/>
+          </w:tcPr>
+          <w:p>
+            <w:pPr>
+              <w:keepNext/>
+              <w:jc w:val="center"/>
+            </w:pPr>
+            <w:r>
+              <w:rPr>
+                <w:noProof/>
+              </w:rPr>
+              <w:drawing>
                 <wp:inline distT="0" distB="0" distL="0" distR="0" wp14:anchorId="39F865B1" wp14:editId="50EC97D5">
                   <wp:extent cx="4955727" cy="2777490"/>
                   <wp:effectExtent l="0" t="0" r="0" b="3810"/>
@@ -3702,7 +4231,7 @@
                           </pic:cNvPicPr>
                         </pic:nvPicPr>
                         <pic:blipFill>
-                          <a:blip r:embed="rId29">
+                          <a:blip r:embed="rId33">
                             <a:extLst>
                               <a:ext uri="{28A0092B-C50C-407E-A947-70E740481C1C}">
                                 <a14:useLocalDpi xmlns:a14="http://schemas.microsoft.com/office/drawing/2010/main" val="0"/>
@@ -3754,7 +4283,7 @@
               <w:rPr>
                 <w:noProof/>
               </w:rPr>
-              <w:t>13</w:t>
+              <w:t>17</w:t>
             </w:r>
             <w:r>
               <w:fldChar w:fldCharType="end"/>
@@ -3789,7 +4318,42 @@
           <w:b/>
           <w:bCs/>
         </w:rPr>
-        <w:t>ArrowTrack/08-report/res/</w:t>
+        <w:t>ArrowTrack/0</w:t>
+      </w:r>
+      <w:r>
+        <w:rPr>
+          <w:b/>
+          <w:bCs/>
+        </w:rPr>
+        <w:t>6</w:t>
+      </w:r>
+      <w:r>
+        <w:rPr>
+          <w:b/>
+          <w:bCs/>
+        </w:rPr>
+        <w:t>-</w:t>
+      </w:r>
+      <w:r>
+        <w:rPr>
+          <w:b/>
+          <w:bCs/>
+        </w:rPr>
+        <w:t>Diagrams</w:t>
+      </w:r>
+      <w:r>
+        <w:rPr>
+          <w:b/>
+          <w:bCs/>
+        </w:rPr>
+        <w:t>/</w:t>
+      </w:r>
+      <w:r>
+        <w:rPr>
+          <w:b/>
+          <w:bCs/>
+        </w:rPr>
+        <w:t xml:space="preserve">Class-Diagrams </w:t>
       </w:r>
     </w:p>
     <w:p>
@@ -3940,7 +4504,7 @@
                           <pic:cNvPicPr/>
                         </pic:nvPicPr>
                         <pic:blipFill>
-                          <a:blip r:embed="rId30">
+                          <a:blip r:embed="rId34">
                             <a:extLst>
                               <a:ext uri="{28A0092B-C50C-407E-A947-70E740481C1C}">
                                 <a14:useLocalDpi xmlns:a14="http://schemas.microsoft.com/office/drawing/2010/main" val="0"/>
@@ -3988,7 +4552,7 @@
               <w:rPr>
                 <w:noProof/>
               </w:rPr>
-              <w:t>14</w:t>
+              <w:t>18</w:t>
             </w:r>
             <w:r>
               <w:fldChar w:fldCharType="end"/>
@@ -4067,7 +4631,7 @@
                           </pic:cNvPicPr>
                         </pic:nvPicPr>
                         <pic:blipFill>
-                          <a:blip r:embed="rId31">
+                          <a:blip r:embed="rId35">
                             <a:extLst>
                               <a:ext uri="{28A0092B-C50C-407E-A947-70E740481C1C}">
                                 <a14:useLocalDpi xmlns:a14="http://schemas.microsoft.com/office/drawing/2010/main" val="0"/>
@@ -4120,7 +4684,7 @@
               <w:rPr>
                 <w:noProof/>
               </w:rPr>
-              <w:t>15</w:t>
+              <w:t>19</w:t>
             </w:r>
             <w:r>
               <w:fldChar w:fldCharType="end"/>
@@ -4151,7 +4715,7 @@
       <w:r>
         <w:t xml:space="preserve">The GitHub repository for the project can be found here: </w:t>
       </w:r>
-      <w:hyperlink r:id="rId32" w:history="1">
+      <w:hyperlink r:id="rId36" w:history="1">
         <w:r>
           <w:rPr>
             <w:rStyle w:val="Hyperlink"/>
@@ -4175,7 +4739,7 @@
       <w:r>
         <w:t xml:space="preserve">tracker project page can be found here: </w:t>
       </w:r>
-      <w:hyperlink r:id="rId33" w:history="1">
+      <w:hyperlink r:id="rId37" w:history="1">
         <w:r>
           <w:rPr>
             <w:rStyle w:val="Hyperlink"/>
@@ -4208,7 +4772,7 @@
       <w:r>
         <w:t xml:space="preserve">‘GitHub ArrowTrack Project’ Available at: </w:t>
       </w:r>
-      <w:hyperlink r:id="rId34" w:history="1">
+      <w:hyperlink r:id="rId38" w:history="1">
         <w:r>
           <w:rPr>
             <w:rStyle w:val="Hyperlink"/>
@@ -4230,7 +4794,7 @@
       <w:r>
         <w:t xml:space="preserve">‘GitHub Issue: HTML form to add new item` Available at: </w:t>
       </w:r>
-      <w:hyperlink r:id="rId35" w:history="1">
+      <w:hyperlink r:id="rId39" w:history="1">
         <w:r>
           <w:rPr>
             <w:rStyle w:val="Hyperlink"/>
@@ -4252,7 +4816,7 @@
       <w:r>
         <w:t xml:space="preserve">[0] ‘Fetch API’ Available at: </w:t>
       </w:r>
-      <w:hyperlink r:id="rId36" w:history="1">
+      <w:hyperlink r:id="rId40" w:history="1">
         <w:r>
           <w:rPr>
             <w:rStyle w:val="Hyperlink"/>
@@ -4268,7 +4832,7 @@
       <w:r>
         <w:t xml:space="preserve">[1] Yu, Dr Angela ‘The Complete 2024 Web Development Bootcamp’. Available at: </w:t>
       </w:r>
-      <w:hyperlink r:id="rId37" w:history="1">
+      <w:hyperlink r:id="rId41" w:history="1">
         <w:r>
           <w:rPr>
             <w:rStyle w:val="Hyperlink"/>
@@ -4302,7 +4866,7 @@
       <w:r>
         <w:t xml:space="preserve">’ Available at: </w:t>
       </w:r>
-      <w:hyperlink r:id="rId38" w:history="1">
+      <w:hyperlink r:id="rId42" w:history="1">
         <w:r>
           <w:rPr>
             <w:rStyle w:val="Hyperlink"/>
@@ -4318,7 +4882,7 @@
       <w:r>
         <w:t xml:space="preserve">[3] ‘filesystem API’ Available at: </w:t>
       </w:r>
-      <w:hyperlink r:id="rId39" w:history="1">
+      <w:hyperlink r:id="rId43" w:history="1">
         <w:r>
           <w:rPr>
             <w:rStyle w:val="Hyperlink"/>
@@ -4334,7 +4898,7 @@
       <w:r>
         <w:t xml:space="preserve">[4] ‘localStorage Property’ Available at: </w:t>
       </w:r>
-      <w:hyperlink r:id="rId40" w:history="1">
+      <w:hyperlink r:id="rId44" w:history="1">
         <w:r>
           <w:rPr>
             <w:rStyle w:val="Hyperlink"/>
@@ -4350,7 +4914,7 @@
       <w:r>
         <w:t xml:space="preserve">[5] ‘IndexedDB API’ Available at: </w:t>
       </w:r>
-      <w:hyperlink r:id="rId41" w:history="1">
+      <w:hyperlink r:id="rId45" w:history="1">
         <w:r>
           <w:rPr>
             <w:rStyle w:val="Hyperlink"/>
@@ -4369,7 +4933,7 @@
       <w:r>
         <w:t xml:space="preserve">Available at: </w:t>
       </w:r>
-      <w:hyperlink r:id="rId42" w:history="1">
+      <w:hyperlink r:id="rId46" w:history="1">
         <w:r>
           <w:rPr>
             <w:rStyle w:val="Hyperlink"/>
@@ -4385,7 +4949,7 @@
       <w:r>
         <w:t xml:space="preserve">[7] mdn web docs ‘Flexbox’ Available at: </w:t>
       </w:r>
-      <w:hyperlink r:id="rId43" w:history="1">
+      <w:hyperlink r:id="rId47" w:history="1">
         <w:r>
           <w:rPr>
             <w:rStyle w:val="Hyperlink"/>
@@ -4401,7 +4965,7 @@
       <w:r>
         <w:t xml:space="preserve">[8] mdn web docs ‘Using Media Queries’ Available at: </w:t>
       </w:r>
-      <w:hyperlink r:id="rId44" w:history="1">
+      <w:hyperlink r:id="rId48" w:history="1">
         <w:r>
           <w:rPr>
             <w:rStyle w:val="Hyperlink"/>
@@ -4417,7 +4981,7 @@
       <w:r>
         <w:t xml:space="preserve">[9] ‘Realtime Colors’ Available at: </w:t>
       </w:r>
-      <w:hyperlink r:id="rId45" w:history="1">
+      <w:hyperlink r:id="rId49" w:history="1">
         <w:r>
           <w:rPr>
             <w:rStyle w:val="Hyperlink"/>
@@ -4442,7 +5006,7 @@
       <w:r>
         <w:t xml:space="preserve">[10] UK Government ‘Equality Act 2010’ Available at: </w:t>
       </w:r>
-      <w:hyperlink r:id="rId46" w:history="1">
+      <w:hyperlink r:id="rId50" w:history="1">
         <w:r>
           <w:rPr>
             <w:rStyle w:val="Hyperlink"/>
@@ -4458,7 +5022,7 @@
       <w:r>
         <w:t xml:space="preserve">[11] W3C ‘Web Content Accessibility Guidelines (WCAG) 2.1’ Available at: </w:t>
       </w:r>
-      <w:hyperlink r:id="rId47" w:history="1">
+      <w:hyperlink r:id="rId51" w:history="1">
         <w:r>
           <w:rPr>
             <w:rStyle w:val="Hyperlink"/>

</xml_diff>

<commit_message>
Updated Final Report to reflect File IO addition
</commit_message>
<xml_diff>
--- a/08-Report/Report.docx
+++ b/08-Report/Report.docx
@@ -1928,7 +1928,7 @@
                 <w:noProof/>
               </w:rPr>
               <w:drawing>
-                <wp:inline distT="0" distB="0" distL="0" distR="0" wp14:anchorId="66D162BB" wp14:editId="25E3C8C7">
+                <wp:inline distT="0" distB="0" distL="0" distR="0" wp14:anchorId="66D162BB" wp14:editId="7EFF945B">
                   <wp:extent cx="5400000" cy="2390400"/>
                   <wp:effectExtent l="0" t="0" r="0" b="0"/>
                   <wp:docPr id="877033336" name="Picture 6"/>
@@ -4118,6 +4118,218 @@
       </w:tr>
     </w:tbl>
     <w:p/>
+    <w:tbl>
+      <w:tblPr>
+        <w:tblStyle w:val="TableGrid"/>
+        <w:tblW w:w="0" w:type="auto"/>
+        <w:tblBorders>
+          <w:top w:val="none" w:sz="0" w:space="0" w:color="auto"/>
+          <w:left w:val="none" w:sz="0" w:space="0" w:color="auto"/>
+          <w:bottom w:val="none" w:sz="0" w:space="0" w:color="auto"/>
+          <w:right w:val="none" w:sz="0" w:space="0" w:color="auto"/>
+          <w:insideH w:val="none" w:sz="0" w:space="0" w:color="auto"/>
+          <w:insideV w:val="none" w:sz="0" w:space="0" w:color="auto"/>
+        </w:tblBorders>
+        <w:tblLook w:val="04A0" w:firstRow="1" w:lastRow="0" w:firstColumn="1" w:lastColumn="0" w:noHBand="0" w:noVBand="1"/>
+      </w:tblPr>
+      <w:tblGrid>
+        <w:gridCol w:w="9016"/>
+      </w:tblGrid>
+      <w:tr>
+        <w:tc>
+          <w:tcPr>
+            <w:tcW w:w="9016" w:type="dxa"/>
+          </w:tcPr>
+          <w:p>
+            <w:pPr>
+              <w:keepNext/>
+              <w:jc w:val="center"/>
+            </w:pPr>
+            <w:r>
+              <w:rPr>
+                <w:noProof/>
+              </w:rPr>
+              <w:lastRenderedPageBreak/>
+              <w:drawing>
+                <wp:inline distT="0" distB="0" distL="0" distR="0" wp14:anchorId="2DFEAFB1" wp14:editId="1D09FF53">
+                  <wp:extent cx="5040000" cy="4118400"/>
+                  <wp:effectExtent l="0" t="0" r="8255" b="0"/>
+                  <wp:docPr id="527574741" name="Picture 1"/>
+                  <wp:cNvGraphicFramePr>
+                    <a:graphicFrameLocks xmlns:a="http://schemas.openxmlformats.org/drawingml/2006/main" noChangeAspect="1"/>
+                  </wp:cNvGraphicFramePr>
+                  <a:graphic xmlns:a="http://schemas.openxmlformats.org/drawingml/2006/main">
+                    <a:graphicData uri="http://schemas.openxmlformats.org/drawingml/2006/picture">
+                      <pic:pic xmlns:pic="http://schemas.openxmlformats.org/drawingml/2006/picture">
+                        <pic:nvPicPr>
+                          <pic:cNvPr id="0" name="Picture 1"/>
+                          <pic:cNvPicPr>
+                            <a:picLocks noChangeAspect="1" noChangeArrowheads="1"/>
+                          </pic:cNvPicPr>
+                        </pic:nvPicPr>
+                        <pic:blipFill>
+                          <a:blip r:embed="rId33">
+                            <a:extLst>
+                              <a:ext uri="{28A0092B-C50C-407E-A947-70E740481C1C}">
+                                <a14:useLocalDpi xmlns:a14="http://schemas.microsoft.com/office/drawing/2010/main" val="0"/>
+                              </a:ext>
+                            </a:extLst>
+                          </a:blip>
+                          <a:srcRect/>
+                          <a:stretch>
+                            <a:fillRect/>
+                          </a:stretch>
+                        </pic:blipFill>
+                        <pic:spPr bwMode="auto">
+                          <a:xfrm>
+                            <a:off x="0" y="0"/>
+                            <a:ext cx="5040000" cy="4118400"/>
+                          </a:xfrm>
+                          <a:prstGeom prst="rect">
+                            <a:avLst/>
+                          </a:prstGeom>
+                          <a:noFill/>
+                          <a:ln>
+                            <a:noFill/>
+                          </a:ln>
+                        </pic:spPr>
+                      </pic:pic>
+                    </a:graphicData>
+                  </a:graphic>
+                </wp:inline>
+              </w:drawing>
+            </w:r>
+          </w:p>
+          <w:p>
+            <w:pPr>
+              <w:pStyle w:val="Caption"/>
+              <w:jc w:val="center"/>
+            </w:pPr>
+            <w:r>
+              <w:t xml:space="preserve">Figure </w:t>
+            </w:r>
+            <w:r>
+              <w:fldChar w:fldCharType="begin"/>
+            </w:r>
+            <w:r>
+              <w:instrText xml:space="preserve"> SEQ Figure \* ARABIC </w:instrText>
+            </w:r>
+            <w:r>
+              <w:fldChar w:fldCharType="separate"/>
+            </w:r>
+            <w:r>
+              <w:rPr>
+                <w:noProof/>
+              </w:rPr>
+              <w:t>17</w:t>
+            </w:r>
+            <w:r>
+              <w:fldChar w:fldCharType="end"/>
+            </w:r>
+            <w:r>
+              <w:t>: Sequence Diagram - Download Database to JSON File</w:t>
+            </w:r>
+          </w:p>
+        </w:tc>
+      </w:tr>
+      <w:tr>
+        <w:tc>
+          <w:tcPr>
+            <w:tcW w:w="9016" w:type="dxa"/>
+          </w:tcPr>
+          <w:p>
+            <w:pPr>
+              <w:keepNext/>
+              <w:jc w:val="center"/>
+            </w:pPr>
+            <w:r>
+              <w:rPr>
+                <w:noProof/>
+              </w:rPr>
+              <w:drawing>
+                <wp:inline distT="0" distB="0" distL="0" distR="0" wp14:anchorId="46EE7783" wp14:editId="2394C847">
+                  <wp:extent cx="5040000" cy="3708000"/>
+                  <wp:effectExtent l="0" t="0" r="8255" b="6985"/>
+                  <wp:docPr id="716962726" name="Picture 2"/>
+                  <wp:cNvGraphicFramePr>
+                    <a:graphicFrameLocks xmlns:a="http://schemas.openxmlformats.org/drawingml/2006/main" noChangeAspect="1"/>
+                  </wp:cNvGraphicFramePr>
+                  <a:graphic xmlns:a="http://schemas.openxmlformats.org/drawingml/2006/main">
+                    <a:graphicData uri="http://schemas.openxmlformats.org/drawingml/2006/picture">
+                      <pic:pic xmlns:pic="http://schemas.openxmlformats.org/drawingml/2006/picture">
+                        <pic:nvPicPr>
+                          <pic:cNvPr id="0" name="Picture 2"/>
+                          <pic:cNvPicPr>
+                            <a:picLocks noChangeAspect="1" noChangeArrowheads="1"/>
+                          </pic:cNvPicPr>
+                        </pic:nvPicPr>
+                        <pic:blipFill>
+                          <a:blip r:embed="rId34">
+                            <a:extLst>
+                              <a:ext uri="{28A0092B-C50C-407E-A947-70E740481C1C}">
+                                <a14:useLocalDpi xmlns:a14="http://schemas.microsoft.com/office/drawing/2010/main" val="0"/>
+                              </a:ext>
+                            </a:extLst>
+                          </a:blip>
+                          <a:srcRect/>
+                          <a:stretch>
+                            <a:fillRect/>
+                          </a:stretch>
+                        </pic:blipFill>
+                        <pic:spPr bwMode="auto">
+                          <a:xfrm>
+                            <a:off x="0" y="0"/>
+                            <a:ext cx="5040000" cy="3708000"/>
+                          </a:xfrm>
+                          <a:prstGeom prst="rect">
+                            <a:avLst/>
+                          </a:prstGeom>
+                          <a:noFill/>
+                          <a:ln>
+                            <a:noFill/>
+                          </a:ln>
+                        </pic:spPr>
+                      </pic:pic>
+                    </a:graphicData>
+                  </a:graphic>
+                </wp:inline>
+              </w:drawing>
+            </w:r>
+          </w:p>
+          <w:p>
+            <w:pPr>
+              <w:pStyle w:val="Caption"/>
+              <w:jc w:val="center"/>
+            </w:pPr>
+            <w:r>
+              <w:t xml:space="preserve">Figure </w:t>
+            </w:r>
+            <w:r>
+              <w:fldChar w:fldCharType="begin"/>
+            </w:r>
+            <w:r>
+              <w:instrText xml:space="preserve"> SEQ Figure \* ARABIC </w:instrText>
+            </w:r>
+            <w:r>
+              <w:fldChar w:fldCharType="separate"/>
+            </w:r>
+            <w:r>
+              <w:rPr>
+                <w:noProof/>
+              </w:rPr>
+              <w:t>18</w:t>
+            </w:r>
+            <w:r>
+              <w:fldChar w:fldCharType="end"/>
+            </w:r>
+            <w:r>
+              <w:t>: Sequence Diagram - Upload JSON File to Database</w:t>
+            </w:r>
+          </w:p>
+        </w:tc>
+      </w:tr>
+    </w:tbl>
+    <w:p/>
     <w:p>
       <w:pPr>
         <w:jc w:val="center"/>
@@ -4127,42 +4339,14 @@
         </w:rPr>
       </w:pPr>
       <w:r>
-        <w:t>F</w:t>
-      </w:r>
-      <w:r>
-        <w:t>ull-sized version</w:t>
-      </w:r>
-      <w:r>
-        <w:t>s</w:t>
-      </w:r>
-      <w:r>
-        <w:t xml:space="preserve"> of </w:t>
-      </w:r>
-      <w:r>
-        <w:t>these</w:t>
-      </w:r>
-      <w:r>
-        <w:t xml:space="preserve"> image</w:t>
-      </w:r>
-      <w:r>
-        <w:t>s</w:t>
-      </w:r>
-      <w:r>
-        <w:t xml:space="preserve"> can be found in </w:t>
+        <w:t xml:space="preserve">Full-sized versions of these images can be found in </w:t>
       </w:r>
       <w:r>
         <w:rPr>
           <w:b/>
           <w:bCs/>
         </w:rPr>
-        <w:t>ArrowTrack/06-Diagrams/</w:t>
-      </w:r>
-      <w:r>
-        <w:rPr>
-          <w:b/>
-          <w:bCs/>
-        </w:rPr>
-        <w:t>Sequences</w:t>
+        <w:t>ArrowTrack/06-Diagrams/Sequences</w:t>
       </w:r>
     </w:p>
     <w:p/>
@@ -4231,7 +4415,7 @@
                           </pic:cNvPicPr>
                         </pic:nvPicPr>
                         <pic:blipFill>
-                          <a:blip r:embed="rId33">
+                          <a:blip r:embed="rId35">
                             <a:extLst>
                               <a:ext uri="{28A0092B-C50C-407E-A947-70E740481C1C}">
                                 <a14:useLocalDpi xmlns:a14="http://schemas.microsoft.com/office/drawing/2010/main" val="0"/>
@@ -4283,7 +4467,7 @@
               <w:rPr>
                 <w:noProof/>
               </w:rPr>
-              <w:t>17</w:t>
+              <w:t>19</w:t>
             </w:r>
             <w:r>
               <w:fldChar w:fldCharType="end"/>
@@ -4504,7 +4688,7 @@
                           <pic:cNvPicPr/>
                         </pic:nvPicPr>
                         <pic:blipFill>
-                          <a:blip r:embed="rId34">
+                          <a:blip r:embed="rId36">
                             <a:extLst>
                               <a:ext uri="{28A0092B-C50C-407E-A947-70E740481C1C}">
                                 <a14:useLocalDpi xmlns:a14="http://schemas.microsoft.com/office/drawing/2010/main" val="0"/>
@@ -4552,7 +4736,7 @@
               <w:rPr>
                 <w:noProof/>
               </w:rPr>
-              <w:t>18</w:t>
+              <w:t>20</w:t>
             </w:r>
             <w:r>
               <w:fldChar w:fldCharType="end"/>
@@ -4631,7 +4815,7 @@
                           </pic:cNvPicPr>
                         </pic:nvPicPr>
                         <pic:blipFill>
-                          <a:blip r:embed="rId35">
+                          <a:blip r:embed="rId37">
                             <a:extLst>
                               <a:ext uri="{28A0092B-C50C-407E-A947-70E740481C1C}">
                                 <a14:useLocalDpi xmlns:a14="http://schemas.microsoft.com/office/drawing/2010/main" val="0"/>
@@ -4684,7 +4868,7 @@
               <w:rPr>
                 <w:noProof/>
               </w:rPr>
-              <w:t>19</w:t>
+              <w:t>21</w:t>
             </w:r>
             <w:r>
               <w:fldChar w:fldCharType="end"/>
@@ -4715,7 +4899,7 @@
       <w:r>
         <w:t xml:space="preserve">The GitHub repository for the project can be found here: </w:t>
       </w:r>
-      <w:hyperlink r:id="rId36" w:history="1">
+      <w:hyperlink r:id="rId38" w:history="1">
         <w:r>
           <w:rPr>
             <w:rStyle w:val="Hyperlink"/>
@@ -4739,7 +4923,7 @@
       <w:r>
         <w:t xml:space="preserve">tracker project page can be found here: </w:t>
       </w:r>
-      <w:hyperlink r:id="rId37" w:history="1">
+      <w:hyperlink r:id="rId39" w:history="1">
         <w:r>
           <w:rPr>
             <w:rStyle w:val="Hyperlink"/>
@@ -4772,7 +4956,7 @@
       <w:r>
         <w:t xml:space="preserve">‘GitHub ArrowTrack Project’ Available at: </w:t>
       </w:r>
-      <w:hyperlink r:id="rId38" w:history="1">
+      <w:hyperlink r:id="rId40" w:history="1">
         <w:r>
           <w:rPr>
             <w:rStyle w:val="Hyperlink"/>
@@ -4794,7 +4978,7 @@
       <w:r>
         <w:t xml:space="preserve">‘GitHub Issue: HTML form to add new item` Available at: </w:t>
       </w:r>
-      <w:hyperlink r:id="rId39" w:history="1">
+      <w:hyperlink r:id="rId41" w:history="1">
         <w:r>
           <w:rPr>
             <w:rStyle w:val="Hyperlink"/>
@@ -4816,7 +5000,7 @@
       <w:r>
         <w:t xml:space="preserve">[0] ‘Fetch API’ Available at: </w:t>
       </w:r>
-      <w:hyperlink r:id="rId40" w:history="1">
+      <w:hyperlink r:id="rId42" w:history="1">
         <w:r>
           <w:rPr>
             <w:rStyle w:val="Hyperlink"/>
@@ -4832,7 +5016,7 @@
       <w:r>
         <w:t xml:space="preserve">[1] Yu, Dr Angela ‘The Complete 2024 Web Development Bootcamp’. Available at: </w:t>
       </w:r>
-      <w:hyperlink r:id="rId41" w:history="1">
+      <w:hyperlink r:id="rId43" w:history="1">
         <w:r>
           <w:rPr>
             <w:rStyle w:val="Hyperlink"/>
@@ -4866,7 +5050,7 @@
       <w:r>
         <w:t xml:space="preserve">’ Available at: </w:t>
       </w:r>
-      <w:hyperlink r:id="rId42" w:history="1">
+      <w:hyperlink r:id="rId44" w:history="1">
         <w:r>
           <w:rPr>
             <w:rStyle w:val="Hyperlink"/>
@@ -4882,7 +5066,7 @@
       <w:r>
         <w:t xml:space="preserve">[3] ‘filesystem API’ Available at: </w:t>
       </w:r>
-      <w:hyperlink r:id="rId43" w:history="1">
+      <w:hyperlink r:id="rId45" w:history="1">
         <w:r>
           <w:rPr>
             <w:rStyle w:val="Hyperlink"/>
@@ -4898,7 +5082,7 @@
       <w:r>
         <w:t xml:space="preserve">[4] ‘localStorage Property’ Available at: </w:t>
       </w:r>
-      <w:hyperlink r:id="rId44" w:history="1">
+      <w:hyperlink r:id="rId46" w:history="1">
         <w:r>
           <w:rPr>
             <w:rStyle w:val="Hyperlink"/>
@@ -4914,7 +5098,7 @@
       <w:r>
         <w:t xml:space="preserve">[5] ‘IndexedDB API’ Available at: </w:t>
       </w:r>
-      <w:hyperlink r:id="rId45" w:history="1">
+      <w:hyperlink r:id="rId47" w:history="1">
         <w:r>
           <w:rPr>
             <w:rStyle w:val="Hyperlink"/>
@@ -4933,7 +5117,7 @@
       <w:r>
         <w:t xml:space="preserve">Available at: </w:t>
       </w:r>
-      <w:hyperlink r:id="rId46" w:history="1">
+      <w:hyperlink r:id="rId48" w:history="1">
         <w:r>
           <w:rPr>
             <w:rStyle w:val="Hyperlink"/>
@@ -4949,7 +5133,7 @@
       <w:r>
         <w:t xml:space="preserve">[7] mdn web docs ‘Flexbox’ Available at: </w:t>
       </w:r>
-      <w:hyperlink r:id="rId47" w:history="1">
+      <w:hyperlink r:id="rId49" w:history="1">
         <w:r>
           <w:rPr>
             <w:rStyle w:val="Hyperlink"/>
@@ -4965,7 +5149,7 @@
       <w:r>
         <w:t xml:space="preserve">[8] mdn web docs ‘Using Media Queries’ Available at: </w:t>
       </w:r>
-      <w:hyperlink r:id="rId48" w:history="1">
+      <w:hyperlink r:id="rId50" w:history="1">
         <w:r>
           <w:rPr>
             <w:rStyle w:val="Hyperlink"/>
@@ -4981,7 +5165,7 @@
       <w:r>
         <w:t xml:space="preserve">[9] ‘Realtime Colors’ Available at: </w:t>
       </w:r>
-      <w:hyperlink r:id="rId49" w:history="1">
+      <w:hyperlink r:id="rId51" w:history="1">
         <w:r>
           <w:rPr>
             <w:rStyle w:val="Hyperlink"/>
@@ -5006,7 +5190,7 @@
       <w:r>
         <w:t xml:space="preserve">[10] UK Government ‘Equality Act 2010’ Available at: </w:t>
       </w:r>
-      <w:hyperlink r:id="rId50" w:history="1">
+      <w:hyperlink r:id="rId52" w:history="1">
         <w:r>
           <w:rPr>
             <w:rStyle w:val="Hyperlink"/>
@@ -5022,7 +5206,7 @@
       <w:r>
         <w:t xml:space="preserve">[11] W3C ‘Web Content Accessibility Guidelines (WCAG) 2.1’ Available at: </w:t>
       </w:r>
-      <w:hyperlink r:id="rId51" w:history="1">
+      <w:hyperlink r:id="rId53" w:history="1">
         <w:r>
           <w:rPr>
             <w:rStyle w:val="Hyperlink"/>
@@ -6264,6 +6448,18 @@
       </w:tcPr>
     </w:tblStylePr>
   </w:style>
+  <w:style w:type="character" w:styleId="FollowedHyperlink">
+    <w:name w:val="FollowedHyperlink"/>
+    <w:basedOn w:val="DefaultParagraphFont"/>
+    <w:uiPriority w:val="99"/>
+    <w:semiHidden/>
+    <w:unhideWhenUsed/>
+    <w:rsid w:val="004D51F6"/>
+    <w:rPr>
+      <w:color w:val="96607D" w:themeColor="followedHyperlink"/>
+      <w:u w:val="single"/>
+    </w:rPr>
+  </w:style>
 </w:styles>
 </file>
 

</xml_diff>

<commit_message>
Removed empty page, add reference numbers for unnumbered links that were originally "additional"
</commit_message>
<xml_diff>
--- a/08-Report/Report.docx
+++ b/08-Report/Report.docx
@@ -66,7 +66,16 @@
         </w:r>
       </w:hyperlink>
       <w:r>
-        <w:t xml:space="preserve">) </w:t>
+        <w:t>)</w:t>
+      </w:r>
+      <w:r>
+        <w:rPr>
+          <w:vertAlign w:val="superscript"/>
+        </w:rPr>
+        <w:t>[12]</w:t>
+      </w:r>
+      <w:r>
+        <w:t xml:space="preserve"> </w:t>
       </w:r>
       <w:r>
         <w:t>to manage the sprints. This includes columns for User Stories, Product Backlog, In Progress, On Hold, Done and Cancelled.</w:t>
@@ -1418,7 +1427,19 @@
         <w:t xml:space="preserve"> weeks to implement as described.</w:t>
       </w:r>
       <w:r>
-        <w:t xml:space="preserve"> This feature was the HTML form which would be used to add new items to the database. This issue arose as at the time the application was using a local JSON file to store item entries, which</w:t>
+        <w:t xml:space="preserve"> This feature was the HTML form which would be used to add new items to the database</w:t>
+      </w:r>
+      <w:r>
+        <w:t xml:space="preserve"> </w:t>
+      </w:r>
+      <w:r>
+        <w:rPr>
+          <w:vertAlign w:val="superscript"/>
+        </w:rPr>
+        <w:t>[14]</w:t>
+      </w:r>
+      <w:r>
+        <w:t>. This issue arose as at the time the application was using a local JSON file to store item entries, which</w:t>
       </w:r>
       <w:r>
         <w:t>,</w:t>
@@ -1928,7 +1949,7 @@
                 <w:noProof/>
               </w:rPr>
               <w:drawing>
-                <wp:inline distT="0" distB="0" distL="0" distR="0" wp14:anchorId="66D162BB" wp14:editId="7EFF945B">
+                <wp:inline distT="0" distB="0" distL="0" distR="0" wp14:anchorId="66D162BB" wp14:editId="0DAD2E5E">
                   <wp:extent cx="5400000" cy="2390400"/>
                   <wp:effectExtent l="0" t="0" r="0" b="0"/>
                   <wp:docPr id="877033336" name="Picture 6"/>
@@ -4351,16 +4372,10 @@
     </w:p>
     <w:p/>
     <w:p>
-      <w:r>
-        <w:br w:type="page"/>
-      </w:r>
-    </w:p>
-    <w:p>
       <w:pPr>
         <w:pStyle w:val="Heading3"/>
       </w:pPr>
       <w:r>
-        <w:lastRenderedPageBreak/>
         <w:t>Class Diagrams</w:t>
       </w:r>
       <w:bookmarkEnd w:id="8"/>
@@ -4954,9 +4969,243 @@
     </w:p>
     <w:p>
       <w:r>
+        <w:t xml:space="preserve">[0] ‘Fetch API’ Available at: </w:t>
+      </w:r>
+      <w:hyperlink r:id="rId40" w:history="1">
+        <w:r>
+          <w:rPr>
+            <w:rStyle w:val="Hyperlink"/>
+          </w:rPr>
+          <w:t>https://developer.mozilla.org/en-US/docs/Web/API/Fetch_API</w:t>
+        </w:r>
+      </w:hyperlink>
+      <w:r>
+        <w:t xml:space="preserve"> (Accessed 8th April 2024)</w:t>
+      </w:r>
+    </w:p>
+    <w:p>
+      <w:r>
+        <w:t xml:space="preserve">[1] Yu, Dr Angela ‘The Complete 2024 Web Development Bootcamp’. Available at: </w:t>
+      </w:r>
+      <w:hyperlink r:id="rId41" w:history="1">
+        <w:r>
+          <w:rPr>
+            <w:rStyle w:val="Hyperlink"/>
+          </w:rPr>
+          <w:t>https://www.udemy.com/course/the-complete-web-development-bootcamp/</w:t>
+        </w:r>
+      </w:hyperlink>
+      <w:r>
+        <w:t xml:space="preserve"> (Accessed 8</w:t>
+      </w:r>
+      <w:r>
+        <w:rPr>
+          <w:vertAlign w:val="superscript"/>
+        </w:rPr>
+        <w:t>th</w:t>
+      </w:r>
+      <w:r>
+        <w:t xml:space="preserve"> April 2024)</w:t>
+      </w:r>
+    </w:p>
+    <w:p>
+      <w:r>
+        <w:t xml:space="preserve">[2] </w:t>
+      </w:r>
+      <w:r>
+        <w:t xml:space="preserve">‘About </w:t>
+      </w:r>
+      <w:r>
+        <w:t>Node.js</w:t>
+      </w:r>
+      <w:r>
+        <w:t xml:space="preserve">’ Available at: </w:t>
+      </w:r>
+      <w:hyperlink r:id="rId42" w:history="1">
+        <w:r>
+          <w:rPr>
+            <w:rStyle w:val="Hyperlink"/>
+          </w:rPr>
+          <w:t>https://nodejs.org/en/about</w:t>
+        </w:r>
+      </w:hyperlink>
+      <w:r>
+        <w:t xml:space="preserve"> (Accessed 8th April 2024)</w:t>
+      </w:r>
+    </w:p>
+    <w:p>
+      <w:r>
+        <w:t xml:space="preserve">[3] ‘filesystem API’ Available at: </w:t>
+      </w:r>
+      <w:hyperlink r:id="rId43" w:history="1">
+        <w:r>
+          <w:rPr>
+            <w:rStyle w:val="Hyperlink"/>
+          </w:rPr>
+          <w:t>https://nodejs.org/api/fs.html</w:t>
+        </w:r>
+      </w:hyperlink>
+      <w:r>
+        <w:t xml:space="preserve"> (Accessed 8th April 2024)</w:t>
+      </w:r>
+    </w:p>
+    <w:p>
+      <w:r>
+        <w:t xml:space="preserve">[4] ‘localStorage Property’ Available at: </w:t>
+      </w:r>
+      <w:hyperlink r:id="rId44" w:history="1">
+        <w:r>
+          <w:rPr>
+            <w:rStyle w:val="Hyperlink"/>
+          </w:rPr>
+          <w:t>https://developer.mozilla.org/en-US/docs/Web/API/Window/localStorage</w:t>
+        </w:r>
+      </w:hyperlink>
+      <w:r>
+        <w:t xml:space="preserve"> (Accessed 8th April 2024)</w:t>
+      </w:r>
+    </w:p>
+    <w:p>
+      <w:r>
+        <w:t xml:space="preserve">[5] ‘IndexedDB API’ Available at: </w:t>
+      </w:r>
+      <w:hyperlink r:id="rId45" w:history="1">
+        <w:r>
+          <w:rPr>
+            <w:rStyle w:val="Hyperlink"/>
+          </w:rPr>
+          <w:t>https://developer.mozilla.org/en-US/docs/Web/API/IndexedDB_API</w:t>
+        </w:r>
+      </w:hyperlink>
+      <w:r>
+        <w:t xml:space="preserve"> (Accessed 8th April 2024)</w:t>
+      </w:r>
+    </w:p>
+    <w:p>
+      <w:r>
+        <w:t xml:space="preserve">[6] web.dev ‘Accessible Responsive Design’ </w:t>
+      </w:r>
+      <w:r>
+        <w:t xml:space="preserve">Available at: </w:t>
+      </w:r>
+      <w:hyperlink r:id="rId46" w:history="1">
+        <w:r>
+          <w:rPr>
+            <w:rStyle w:val="Hyperlink"/>
+          </w:rPr>
+          <w:t>https://web.dev/articles/accessible-responsive-design</w:t>
+        </w:r>
+      </w:hyperlink>
+      <w:r>
+        <w:t xml:space="preserve"> (Accessed 8th April 2024) </w:t>
+      </w:r>
+    </w:p>
+    <w:p>
+      <w:r>
+        <w:t xml:space="preserve">[7] mdn web docs ‘Flexbox’ Available at: </w:t>
+      </w:r>
+      <w:hyperlink r:id="rId47" w:history="1">
+        <w:r>
+          <w:rPr>
+            <w:rStyle w:val="Hyperlink"/>
+          </w:rPr>
+          <w:t>https://developer.mozilla.org/en-US/docs/Learn/CSS/CSS_layout/Flexbox</w:t>
+        </w:r>
+      </w:hyperlink>
+      <w:r>
+        <w:t xml:space="preserve"> (Accessed 8th April 2024)</w:t>
+      </w:r>
+    </w:p>
+    <w:p>
+      <w:r>
+        <w:t xml:space="preserve">[8] mdn web docs ‘Using Media Queries’ Available at: </w:t>
+      </w:r>
+      <w:hyperlink r:id="rId48" w:history="1">
+        <w:r>
+          <w:rPr>
+            <w:rStyle w:val="Hyperlink"/>
+          </w:rPr>
+          <w:t>https://developer.mozilla.org/en-US/docs/Web/CSS/CSS_media_queries/Using_media_queries</w:t>
+        </w:r>
+      </w:hyperlink>
+      <w:r>
+        <w:t xml:space="preserve"> (Accessed 8th April 2024)</w:t>
+      </w:r>
+    </w:p>
+    <w:p>
+      <w:r>
+        <w:t xml:space="preserve">[9] ‘Realtime Colors’ Available at: </w:t>
+      </w:r>
+      <w:hyperlink r:id="rId49" w:history="1">
+        <w:r>
+          <w:rPr>
+            <w:rStyle w:val="Hyperlink"/>
+          </w:rPr>
+          <w:t>https://www.realtimecolors.com/?colors=130e01-ffffff-2f2f2f-c4c4c4-ffff00&amp;fonts=Poppins-Poppins</w:t>
+        </w:r>
+      </w:hyperlink>
+      <w:r>
+        <w:t xml:space="preserve"> (Accessed 10</w:t>
+      </w:r>
+      <w:r>
+        <w:rPr>
+          <w:vertAlign w:val="superscript"/>
+        </w:rPr>
+        <w:t>th</w:t>
+      </w:r>
+      <w:r>
+        <w:t xml:space="preserve"> April 2024)</w:t>
+      </w:r>
+    </w:p>
+    <w:p>
+      <w:r>
+        <w:t xml:space="preserve">[10] UK Government ‘Equality Act 2010’ Available at: </w:t>
+      </w:r>
+      <w:hyperlink r:id="rId50" w:history="1">
+        <w:r>
+          <w:rPr>
+            <w:rStyle w:val="Hyperlink"/>
+          </w:rPr>
+          <w:t>https://www.legislation.gov.uk/ukpga/2010/15/contents</w:t>
+        </w:r>
+      </w:hyperlink>
+      <w:r>
+        <w:t xml:space="preserve"> (Accessed 10th April 2024)</w:t>
+      </w:r>
+    </w:p>
+    <w:p>
+      <w:r>
+        <w:t xml:space="preserve">[11] W3C ‘Web Content Accessibility Guidelines (WCAG) 2.1’ Available at: </w:t>
+      </w:r>
+      <w:hyperlink r:id="rId51" w:history="1">
+        <w:r>
+          <w:rPr>
+            <w:rStyle w:val="Hyperlink"/>
+          </w:rPr>
+          <w:t>https://www.w3.org/TR/2023/REC-WCAG21-20230921/</w:t>
+        </w:r>
+      </w:hyperlink>
+      <w:r>
+        <w:t xml:space="preserve"> (Accessed 10</w:t>
+      </w:r>
+      <w:r>
+        <w:rPr>
+          <w:vertAlign w:val="superscript"/>
+        </w:rPr>
+        <w:t>th</w:t>
+      </w:r>
+      <w:r>
+        <w:t xml:space="preserve"> April 2024)</w:t>
+      </w:r>
+    </w:p>
+    <w:p>
+      <w:r>
+        <w:t xml:space="preserve">[12] </w:t>
+      </w:r>
+      <w:r>
         <w:t xml:space="preserve">‘GitHub ArrowTrack Project’ Available at: </w:t>
       </w:r>
-      <w:hyperlink r:id="rId40" w:history="1">
+      <w:hyperlink r:id="rId52" w:history="1">
         <w:r>
           <w:rPr>
             <w:rStyle w:val="Hyperlink"/>
@@ -4965,20 +5214,17 @@
         </w:r>
       </w:hyperlink>
       <w:r>
-        <w:t xml:space="preserve"> (Accessed 8th </w:t>
-      </w:r>
-      <w:r>
-        <w:t xml:space="preserve">April </w:t>
-      </w:r>
-      <w:r>
-        <w:t>2024)</w:t>
-      </w:r>
-    </w:p>
-    <w:p>
+        <w:t xml:space="preserve"> (Accessed 8th April 2024)</w:t>
+      </w:r>
+    </w:p>
+    <w:p>
+      <w:r>
+        <w:t xml:space="preserve">[13] </w:t>
+      </w:r>
       <w:r>
         <w:t xml:space="preserve">‘GitHub Issue: HTML form to add new item` Available at: </w:t>
       </w:r>
-      <w:hyperlink r:id="rId41" w:history="1">
+      <w:hyperlink r:id="rId53" w:history="1">
         <w:r>
           <w:rPr>
             <w:rStyle w:val="Hyperlink"/>
@@ -4987,246 +5233,11 @@
         </w:r>
       </w:hyperlink>
       <w:r>
-        <w:t xml:space="preserve"> (Accessed 8th </w:t>
-      </w:r>
-      <w:r>
-        <w:t>April</w:t>
-      </w:r>
-      <w:r>
-        <w:t xml:space="preserve"> 2024)</w:t>
-      </w:r>
-    </w:p>
-    <w:p>
-      <w:r>
-        <w:t xml:space="preserve">[0] ‘Fetch API’ Available at: </w:t>
-      </w:r>
-      <w:hyperlink r:id="rId42" w:history="1">
-        <w:r>
-          <w:rPr>
-            <w:rStyle w:val="Hyperlink"/>
-          </w:rPr>
-          <w:t>https://developer.mozilla.org/en-US/docs/Web/API/Fetch_API</w:t>
-        </w:r>
-      </w:hyperlink>
-      <w:r>
         <w:t xml:space="preserve"> (Accessed 8th April 2024)</w:t>
       </w:r>
     </w:p>
-    <w:p>
-      <w:r>
-        <w:t xml:space="preserve">[1] Yu, Dr Angela ‘The Complete 2024 Web Development Bootcamp’. Available at: </w:t>
-      </w:r>
-      <w:hyperlink r:id="rId43" w:history="1">
-        <w:r>
-          <w:rPr>
-            <w:rStyle w:val="Hyperlink"/>
-          </w:rPr>
-          <w:t>https://www.udemy.com/course/the-complete-web-development-bootcamp/</w:t>
-        </w:r>
-      </w:hyperlink>
-      <w:r>
-        <w:t xml:space="preserve"> (Accessed 8</w:t>
-      </w:r>
-      <w:r>
-        <w:rPr>
-          <w:vertAlign w:val="superscript"/>
-        </w:rPr>
-        <w:t>th</w:t>
-      </w:r>
-      <w:r>
-        <w:t xml:space="preserve"> April 2024)</w:t>
-      </w:r>
-    </w:p>
-    <w:p>
-      <w:r>
-        <w:t xml:space="preserve">[2] </w:t>
-      </w:r>
-      <w:r>
-        <w:t xml:space="preserve">‘About </w:t>
-      </w:r>
-      <w:r>
-        <w:t>Node.js</w:t>
-      </w:r>
-      <w:r>
-        <w:t xml:space="preserve">’ Available at: </w:t>
-      </w:r>
-      <w:hyperlink r:id="rId44" w:history="1">
-        <w:r>
-          <w:rPr>
-            <w:rStyle w:val="Hyperlink"/>
-          </w:rPr>
-          <w:t>https://nodejs.org/en/about</w:t>
-        </w:r>
-      </w:hyperlink>
-      <w:r>
-        <w:t xml:space="preserve"> (Accessed 8th April 2024)</w:t>
-      </w:r>
-    </w:p>
-    <w:p>
-      <w:r>
-        <w:t xml:space="preserve">[3] ‘filesystem API’ Available at: </w:t>
-      </w:r>
-      <w:hyperlink r:id="rId45" w:history="1">
-        <w:r>
-          <w:rPr>
-            <w:rStyle w:val="Hyperlink"/>
-          </w:rPr>
-          <w:t>https://nodejs.org/api/fs.html</w:t>
-        </w:r>
-      </w:hyperlink>
-      <w:r>
-        <w:t xml:space="preserve"> (Accessed 8th April 2024)</w:t>
-      </w:r>
-    </w:p>
-    <w:p>
-      <w:r>
-        <w:t xml:space="preserve">[4] ‘localStorage Property’ Available at: </w:t>
-      </w:r>
-      <w:hyperlink r:id="rId46" w:history="1">
-        <w:r>
-          <w:rPr>
-            <w:rStyle w:val="Hyperlink"/>
-          </w:rPr>
-          <w:t>https://developer.mozilla.org/en-US/docs/Web/API/Window/localStorage</w:t>
-        </w:r>
-      </w:hyperlink>
-      <w:r>
-        <w:t xml:space="preserve"> (Accessed 8th April 2024)</w:t>
-      </w:r>
-    </w:p>
-    <w:p>
-      <w:r>
-        <w:t xml:space="preserve">[5] ‘IndexedDB API’ Available at: </w:t>
-      </w:r>
-      <w:hyperlink r:id="rId47" w:history="1">
-        <w:r>
-          <w:rPr>
-            <w:rStyle w:val="Hyperlink"/>
-          </w:rPr>
-          <w:t>https://developer.mozilla.org/en-US/docs/Web/API/IndexedDB_API</w:t>
-        </w:r>
-      </w:hyperlink>
-      <w:r>
-        <w:t xml:space="preserve"> (Accessed 8th April 2024)</w:t>
-      </w:r>
-    </w:p>
-    <w:p>
-      <w:r>
-        <w:t xml:space="preserve">[6] web.dev ‘Accessible Responsive Design’ </w:t>
-      </w:r>
-      <w:r>
-        <w:t xml:space="preserve">Available at: </w:t>
-      </w:r>
-      <w:hyperlink r:id="rId48" w:history="1">
-        <w:r>
-          <w:rPr>
-            <w:rStyle w:val="Hyperlink"/>
-          </w:rPr>
-          <w:t>https://web.dev/articles/accessible-responsive-design</w:t>
-        </w:r>
-      </w:hyperlink>
-      <w:r>
-        <w:t xml:space="preserve"> (Accessed 8th April 2024) </w:t>
-      </w:r>
-    </w:p>
-    <w:p>
-      <w:r>
-        <w:t xml:space="preserve">[7] mdn web docs ‘Flexbox’ Available at: </w:t>
-      </w:r>
-      <w:hyperlink r:id="rId49" w:history="1">
-        <w:r>
-          <w:rPr>
-            <w:rStyle w:val="Hyperlink"/>
-          </w:rPr>
-          <w:t>https://developer.mozilla.org/en-US/docs/Learn/CSS/CSS_layout/Flexbox</w:t>
-        </w:r>
-      </w:hyperlink>
-      <w:r>
-        <w:t xml:space="preserve"> (Accessed 8th April 2024)</w:t>
-      </w:r>
-    </w:p>
-    <w:p>
-      <w:r>
-        <w:t xml:space="preserve">[8] mdn web docs ‘Using Media Queries’ Available at: </w:t>
-      </w:r>
-      <w:hyperlink r:id="rId50" w:history="1">
-        <w:r>
-          <w:rPr>
-            <w:rStyle w:val="Hyperlink"/>
-          </w:rPr>
-          <w:t>https://developer.mozilla.org/en-US/docs/Web/CSS/CSS_media_queries/Using_media_queries</w:t>
-        </w:r>
-      </w:hyperlink>
-      <w:r>
-        <w:t xml:space="preserve"> (Accessed 8th April 2024)</w:t>
-      </w:r>
-    </w:p>
-    <w:p>
-      <w:r>
-        <w:t xml:space="preserve">[9] ‘Realtime Colors’ Available at: </w:t>
-      </w:r>
-      <w:hyperlink r:id="rId51" w:history="1">
-        <w:r>
-          <w:rPr>
-            <w:rStyle w:val="Hyperlink"/>
-          </w:rPr>
-          <w:t>https://www.realtimecolors.com/?colors=130e01-ffffff-2f2f2f-c4c4c4-ffff00&amp;fonts=Poppins-Poppins</w:t>
-        </w:r>
-      </w:hyperlink>
-      <w:r>
-        <w:t xml:space="preserve"> (Accessed 10</w:t>
-      </w:r>
-      <w:r>
-        <w:rPr>
-          <w:vertAlign w:val="superscript"/>
-        </w:rPr>
-        <w:t>th</w:t>
-      </w:r>
-      <w:r>
-        <w:t xml:space="preserve"> April 2024)</w:t>
-      </w:r>
-    </w:p>
-    <w:p>
-      <w:r>
-        <w:t xml:space="preserve">[10] UK Government ‘Equality Act 2010’ Available at: </w:t>
-      </w:r>
-      <w:hyperlink r:id="rId52" w:history="1">
-        <w:r>
-          <w:rPr>
-            <w:rStyle w:val="Hyperlink"/>
-          </w:rPr>
-          <w:t>https://www.legislation.gov.uk/ukpga/2010/15/contents</w:t>
-        </w:r>
-      </w:hyperlink>
-      <w:r>
-        <w:t xml:space="preserve"> (Accessed 10th April 2024)</w:t>
-      </w:r>
-    </w:p>
-    <w:p>
-      <w:r>
-        <w:t xml:space="preserve">[11] W3C ‘Web Content Accessibility Guidelines (WCAG) 2.1’ Available at: </w:t>
-      </w:r>
-      <w:hyperlink r:id="rId53" w:history="1">
-        <w:r>
-          <w:rPr>
-            <w:rStyle w:val="Hyperlink"/>
-          </w:rPr>
-          <w:t>https://www.w3.org/TR/2023/REC-WCAG21-20230921/</w:t>
-        </w:r>
-      </w:hyperlink>
-      <w:r>
-        <w:t xml:space="preserve"> (Accessed 10</w:t>
-      </w:r>
-      <w:r>
-        <w:rPr>
-          <w:vertAlign w:val="superscript"/>
-        </w:rPr>
-        <w:t>th</w:t>
-      </w:r>
-      <w:r>
-        <w:t xml:space="preserve"> April 2024)</w:t>
-      </w:r>
-    </w:p>
+    <w:p/>
+    <w:p/>
     <w:sectPr>
       <w:pgSz w:w="11906" w:h="16838"/>
       <w:pgMar w:top="1440" w:right="1440" w:bottom="1440" w:left="1440" w:header="708" w:footer="708" w:gutter="0"/>

</xml_diff>